<commit_message>
Documentatie - descrierea problemei
</commit_message>
<xml_diff>
--- a/Licenta.docx
+++ b/Licenta.docx
@@ -70,7 +70,7 @@
             </w:rPr>
             <w:fldChar w:fldCharType="separate"/>
           </w:r>
-          <w:hyperlink w:anchor="_Toc10311922" w:history="1">
+          <w:hyperlink w:anchor="_Toc10505159" w:history="1">
             <w:r>
               <w:rPr>
                 <w:rStyle w:val="Hyperlink"/>
@@ -109,7 +109,7 @@
               <w:rPr>
                 <w:webHidden/>
               </w:rPr>
-              <w:instrText xml:space="preserve"> PAGEREF _Toc10311922 \h </w:instrText>
+              <w:instrText xml:space="preserve"> PAGEREF _Toc10505159 \h </w:instrText>
             </w:r>
             <w:r>
               <w:rPr>
@@ -149,7 +149,7 @@
               <w:lang w:eastAsia="ro-RO"/>
             </w:rPr>
           </w:pPr>
-          <w:hyperlink w:anchor="_Toc10311923" w:history="1">
+          <w:hyperlink w:anchor="_Toc10505160" w:history="1">
             <w:r>
               <w:rPr>
                 <w:rStyle w:val="Hyperlink"/>
@@ -186,7 +186,7 @@
               <w:rPr>
                 <w:webHidden/>
               </w:rPr>
-              <w:instrText xml:space="preserve"> PAGEREF _Toc10311923 \h </w:instrText>
+              <w:instrText xml:space="preserve"> PAGEREF _Toc10505160 \h </w:instrText>
             </w:r>
             <w:r>
               <w:rPr>
@@ -226,7 +226,7 @@
               <w:lang w:eastAsia="ro-RO"/>
             </w:rPr>
           </w:pPr>
-          <w:hyperlink w:anchor="_Toc10311924" w:history="1">
+          <w:hyperlink w:anchor="_Toc10505161" w:history="1">
             <w:r>
               <w:rPr>
                 <w:rStyle w:val="Hyperlink"/>
@@ -263,7 +263,7 @@
               <w:rPr>
                 <w:webHidden/>
               </w:rPr>
-              <w:instrText xml:space="preserve"> PAGEREF _Toc10311924 \h </w:instrText>
+              <w:instrText xml:space="preserve"> PAGEREF _Toc10505161 \h </w:instrText>
             </w:r>
             <w:r>
               <w:rPr>
@@ -303,7 +303,7 @@
               <w:lang w:eastAsia="ro-RO"/>
             </w:rPr>
           </w:pPr>
-          <w:hyperlink w:anchor="_Toc10311925" w:history="1">
+          <w:hyperlink w:anchor="_Toc10505162" w:history="1">
             <w:r>
               <w:rPr>
                 <w:rStyle w:val="Hyperlink"/>
@@ -342,7 +342,7 @@
               <w:rPr>
                 <w:webHidden/>
               </w:rPr>
-              <w:instrText xml:space="preserve"> PAGEREF _Toc10311925 \h </w:instrText>
+              <w:instrText xml:space="preserve"> PAGEREF _Toc10505162 \h </w:instrText>
             </w:r>
             <w:r>
               <w:rPr>
@@ -382,11 +382,10 @@
               <w:lang w:eastAsia="ro-RO"/>
             </w:rPr>
           </w:pPr>
-          <w:hyperlink w:anchor="_Toc10311926" w:history="1">
+          <w:hyperlink w:anchor="_Toc10505163" w:history="1">
             <w:r>
               <w:rPr>
                 <w:rStyle w:val="Hyperlink"/>
-                <w:rFonts w:cs="Times New Roman"/>
               </w:rPr>
               <w:t>3</w:t>
             </w:r>
@@ -401,7 +400,6 @@
             <w:r>
               <w:rPr>
                 <w:rStyle w:val="Hyperlink"/>
-                <w:rFonts w:cs="Times New Roman"/>
               </w:rPr>
               <w:t>Obiectivul proiectului</w:t>
             </w:r>
@@ -421,7 +419,7 @@
               <w:rPr>
                 <w:webHidden/>
               </w:rPr>
-              <w:instrText xml:space="preserve"> PAGEREF _Toc10311926 \h </w:instrText>
+              <w:instrText xml:space="preserve"> PAGEREF _Toc10505163 \h </w:instrText>
             </w:r>
             <w:r>
               <w:rPr>
@@ -461,7 +459,7 @@
               <w:lang w:eastAsia="ro-RO"/>
             </w:rPr>
           </w:pPr>
-          <w:hyperlink w:anchor="_Toc10311927" w:history="1">
+          <w:hyperlink w:anchor="_Toc10505164" w:history="1">
             <w:r>
               <w:rPr>
                 <w:rStyle w:val="Hyperlink"/>
@@ -482,7 +480,7 @@
                 <w:rStyle w:val="Hyperlink"/>
                 <w:rFonts w:cs="Times New Roman"/>
               </w:rPr>
-              <w:t>Metodologia folosita</w:t>
+              <w:t>Metodologia folosită</w:t>
             </w:r>
             <w:r>
               <w:rPr>
@@ -500,7 +498,7 @@
               <w:rPr>
                 <w:webHidden/>
               </w:rPr>
-              <w:instrText xml:space="preserve"> PAGEREF _Toc10311927 \h </w:instrText>
+              <w:instrText xml:space="preserve"> PAGEREF _Toc10505164 \h </w:instrText>
             </w:r>
             <w:r>
               <w:rPr>
@@ -518,6 +516,160 @@
                 <w:webHidden/>
               </w:rPr>
               <w:t>6</w:t>
+            </w:r>
+            <w:r>
+              <w:rPr>
+                <w:webHidden/>
+              </w:rPr>
+              <w:fldChar w:fldCharType="end"/>
+            </w:r>
+          </w:hyperlink>
+        </w:p>
+        <w:p>
+          <w:pPr>
+            <w:pStyle w:val="TOC2"/>
+            <w:tabs>
+              <w:tab w:val="left" w:pos="880"/>
+              <w:tab w:val="right" w:leader="dot" w:pos="9062"/>
+            </w:tabs>
+            <w:rPr>
+              <w:rFonts w:asciiTheme="minorHAnsi" w:eastAsiaTheme="minorEastAsia" w:hAnsiTheme="minorHAnsi"/>
+              <w:sz w:val="22"/>
+              <w:lang w:eastAsia="ro-RO"/>
+            </w:rPr>
+          </w:pPr>
+          <w:hyperlink w:anchor="_Toc10505165" w:history="1">
+            <w:r>
+              <w:rPr>
+                <w:rStyle w:val="Hyperlink"/>
+              </w:rPr>
+              <w:t>4.1</w:t>
+            </w:r>
+            <w:r>
+              <w:rPr>
+                <w:rFonts w:asciiTheme="minorHAnsi" w:eastAsiaTheme="minorEastAsia" w:hAnsiTheme="minorHAnsi"/>
+                <w:sz w:val="22"/>
+                <w:lang w:eastAsia="ro-RO"/>
+              </w:rPr>
+              <w:tab/>
+            </w:r>
+            <w:r>
+              <w:rPr>
+                <w:rStyle w:val="Hyperlink"/>
+              </w:rPr>
+              <w:t>Aplicatia Android</w:t>
+            </w:r>
+            <w:r>
+              <w:rPr>
+                <w:webHidden/>
+              </w:rPr>
+              <w:tab/>
+            </w:r>
+            <w:r>
+              <w:rPr>
+                <w:webHidden/>
+              </w:rPr>
+              <w:fldChar w:fldCharType="begin"/>
+            </w:r>
+            <w:r>
+              <w:rPr>
+                <w:webHidden/>
+              </w:rPr>
+              <w:instrText xml:space="preserve"> PAGEREF _Toc10505165 \h </w:instrText>
+            </w:r>
+            <w:r>
+              <w:rPr>
+                <w:webHidden/>
+              </w:rPr>
+            </w:r>
+            <w:r>
+              <w:rPr>
+                <w:webHidden/>
+              </w:rPr>
+              <w:fldChar w:fldCharType="separate"/>
+            </w:r>
+            <w:r>
+              <w:rPr>
+                <w:webHidden/>
+              </w:rPr>
+              <w:t>6</w:t>
+            </w:r>
+            <w:r>
+              <w:rPr>
+                <w:webHidden/>
+              </w:rPr>
+              <w:fldChar w:fldCharType="end"/>
+            </w:r>
+          </w:hyperlink>
+        </w:p>
+        <w:p>
+          <w:pPr>
+            <w:pStyle w:val="TOC2"/>
+            <w:tabs>
+              <w:tab w:val="left" w:pos="880"/>
+              <w:tab w:val="right" w:leader="dot" w:pos="9062"/>
+            </w:tabs>
+            <w:rPr>
+              <w:rFonts w:asciiTheme="minorHAnsi" w:eastAsiaTheme="minorEastAsia" w:hAnsiTheme="minorHAnsi"/>
+              <w:sz w:val="22"/>
+              <w:lang w:eastAsia="ro-RO"/>
+            </w:rPr>
+          </w:pPr>
+          <w:hyperlink w:anchor="_Toc10505166" w:history="1">
+            <w:r>
+              <w:rPr>
+                <w:rStyle w:val="Hyperlink"/>
+              </w:rPr>
+              <w:t>4.2</w:t>
+            </w:r>
+            <w:r>
+              <w:rPr>
+                <w:rFonts w:asciiTheme="minorHAnsi" w:eastAsiaTheme="minorEastAsia" w:hAnsiTheme="minorHAnsi"/>
+                <w:sz w:val="22"/>
+                <w:lang w:eastAsia="ro-RO"/>
+              </w:rPr>
+              <w:tab/>
+            </w:r>
+            <w:r>
+              <w:rPr>
+                <w:rStyle w:val="Hyperlink"/>
+              </w:rPr>
+              <w:t>Serverul NodeJS</w:t>
+            </w:r>
+            <w:r>
+              <w:rPr>
+                <w:webHidden/>
+              </w:rPr>
+              <w:tab/>
+            </w:r>
+            <w:r>
+              <w:rPr>
+                <w:webHidden/>
+              </w:rPr>
+              <w:fldChar w:fldCharType="begin"/>
+            </w:r>
+            <w:r>
+              <w:rPr>
+                <w:webHidden/>
+              </w:rPr>
+              <w:instrText xml:space="preserve"> PAGEREF _Toc10505166 \h </w:instrText>
+            </w:r>
+            <w:r>
+              <w:rPr>
+                <w:webHidden/>
+              </w:rPr>
+            </w:r>
+            <w:r>
+              <w:rPr>
+                <w:webHidden/>
+              </w:rPr>
+              <w:fldChar w:fldCharType="separate"/>
+            </w:r>
+            <w:r>
+              <w:rPr>
+                <w:webHidden/>
+              </w:rPr>
+              <w:t>7</w:t>
             </w:r>
             <w:r>
               <w:rPr>
@@ -540,7 +692,7 @@
               <w:lang w:eastAsia="ro-RO"/>
             </w:rPr>
           </w:pPr>
-          <w:hyperlink w:anchor="_Toc10311928" w:history="1">
+          <w:hyperlink w:anchor="_Toc10505167" w:history="1">
             <w:r>
               <w:rPr>
                 <w:rStyle w:val="Hyperlink"/>
@@ -579,7 +731,7 @@
               <w:rPr>
                 <w:webHidden/>
               </w:rPr>
-              <w:instrText xml:space="preserve"> PAGEREF _Toc10311928 \h </w:instrText>
+              <w:instrText xml:space="preserve"> PAGEREF _Toc10505167 \h </w:instrText>
             </w:r>
             <w:r>
               <w:rPr>
@@ -596,7 +748,7 @@
               <w:rPr>
                 <w:webHidden/>
               </w:rPr>
-              <w:t>7</w:t>
+              <w:t>8</w:t>
             </w:r>
             <w:r>
               <w:rPr>
@@ -619,7 +771,7 @@
               <w:lang w:eastAsia="ro-RO"/>
             </w:rPr>
           </w:pPr>
-          <w:hyperlink w:anchor="_Toc10311929" w:history="1">
+          <w:hyperlink w:anchor="_Toc10505168" w:history="1">
             <w:r>
               <w:rPr>
                 <w:rStyle w:val="Hyperlink"/>
@@ -656,7 +808,7 @@
               <w:rPr>
                 <w:webHidden/>
               </w:rPr>
-              <w:instrText xml:space="preserve"> PAGEREF _Toc10311929 \h </w:instrText>
+              <w:instrText xml:space="preserve"> PAGEREF _Toc10505168 \h </w:instrText>
             </w:r>
             <w:r>
               <w:rPr>
@@ -673,7 +825,238 @@
               <w:rPr>
                 <w:webHidden/>
               </w:rPr>
-              <w:t>8</w:t>
+              <w:t>9</w:t>
+            </w:r>
+            <w:r>
+              <w:rPr>
+                <w:webHidden/>
+              </w:rPr>
+              <w:fldChar w:fldCharType="end"/>
+            </w:r>
+          </w:hyperlink>
+        </w:p>
+        <w:p>
+          <w:pPr>
+            <w:pStyle w:val="TOC2"/>
+            <w:tabs>
+              <w:tab w:val="left" w:pos="880"/>
+              <w:tab w:val="right" w:leader="dot" w:pos="9062"/>
+            </w:tabs>
+            <w:rPr>
+              <w:rFonts w:asciiTheme="minorHAnsi" w:eastAsiaTheme="minorEastAsia" w:hAnsiTheme="minorHAnsi"/>
+              <w:sz w:val="22"/>
+              <w:lang w:eastAsia="ro-RO"/>
+            </w:rPr>
+          </w:pPr>
+          <w:hyperlink w:anchor="_Toc10505169" w:history="1">
+            <w:r>
+              <w:rPr>
+                <w:rStyle w:val="Hyperlink"/>
+              </w:rPr>
+              <w:t>6.1</w:t>
+            </w:r>
+            <w:r>
+              <w:rPr>
+                <w:rFonts w:asciiTheme="minorHAnsi" w:eastAsiaTheme="minorEastAsia" w:hAnsiTheme="minorHAnsi"/>
+                <w:sz w:val="22"/>
+                <w:lang w:eastAsia="ro-RO"/>
+              </w:rPr>
+              <w:tab/>
+            </w:r>
+            <w:r>
+              <w:rPr>
+                <w:rStyle w:val="Hyperlink"/>
+              </w:rPr>
+              <w:t>Necesitate</w:t>
+            </w:r>
+            <w:r>
+              <w:rPr>
+                <w:webHidden/>
+              </w:rPr>
+              <w:tab/>
+            </w:r>
+            <w:r>
+              <w:rPr>
+                <w:webHidden/>
+              </w:rPr>
+              <w:fldChar w:fldCharType="begin"/>
+            </w:r>
+            <w:r>
+              <w:rPr>
+                <w:webHidden/>
+              </w:rPr>
+              <w:instrText xml:space="preserve"> PAGEREF _Toc10505169 \h </w:instrText>
+            </w:r>
+            <w:r>
+              <w:rPr>
+                <w:webHidden/>
+              </w:rPr>
+            </w:r>
+            <w:r>
+              <w:rPr>
+                <w:webHidden/>
+              </w:rPr>
+              <w:fldChar w:fldCharType="separate"/>
+            </w:r>
+            <w:r>
+              <w:rPr>
+                <w:webHidden/>
+              </w:rPr>
+              <w:t>9</w:t>
+            </w:r>
+            <w:r>
+              <w:rPr>
+                <w:webHidden/>
+              </w:rPr>
+              <w:fldChar w:fldCharType="end"/>
+            </w:r>
+          </w:hyperlink>
+        </w:p>
+        <w:p>
+          <w:pPr>
+            <w:pStyle w:val="TOC2"/>
+            <w:tabs>
+              <w:tab w:val="left" w:pos="880"/>
+              <w:tab w:val="right" w:leader="dot" w:pos="9062"/>
+            </w:tabs>
+            <w:rPr>
+              <w:rFonts w:asciiTheme="minorHAnsi" w:eastAsiaTheme="minorEastAsia" w:hAnsiTheme="minorHAnsi"/>
+              <w:sz w:val="22"/>
+              <w:lang w:eastAsia="ro-RO"/>
+            </w:rPr>
+          </w:pPr>
+          <w:hyperlink w:anchor="_Toc10505170" w:history="1">
+            <w:r>
+              <w:rPr>
+                <w:rStyle w:val="Hyperlink"/>
+              </w:rPr>
+              <w:t>6.2</w:t>
+            </w:r>
+            <w:r>
+              <w:rPr>
+                <w:rFonts w:asciiTheme="minorHAnsi" w:eastAsiaTheme="minorEastAsia" w:hAnsiTheme="minorHAnsi"/>
+                <w:sz w:val="22"/>
+                <w:lang w:eastAsia="ro-RO"/>
+              </w:rPr>
+              <w:tab/>
+            </w:r>
+            <w:r>
+              <w:rPr>
+                <w:rStyle w:val="Hyperlink"/>
+              </w:rPr>
+              <w:t>Dificultatea problemei</w:t>
+            </w:r>
+            <w:r>
+              <w:rPr>
+                <w:webHidden/>
+              </w:rPr>
+              <w:tab/>
+            </w:r>
+            <w:r>
+              <w:rPr>
+                <w:webHidden/>
+              </w:rPr>
+              <w:fldChar w:fldCharType="begin"/>
+            </w:r>
+            <w:r>
+              <w:rPr>
+                <w:webHidden/>
+              </w:rPr>
+              <w:instrText xml:space="preserve"> PAGEREF _Toc10505170 \h </w:instrText>
+            </w:r>
+            <w:r>
+              <w:rPr>
+                <w:webHidden/>
+              </w:rPr>
+            </w:r>
+            <w:r>
+              <w:rPr>
+                <w:webHidden/>
+              </w:rPr>
+              <w:fldChar w:fldCharType="separate"/>
+            </w:r>
+            <w:r>
+              <w:rPr>
+                <w:webHidden/>
+              </w:rPr>
+              <w:t>9</w:t>
+            </w:r>
+            <w:r>
+              <w:rPr>
+                <w:webHidden/>
+              </w:rPr>
+              <w:fldChar w:fldCharType="end"/>
+            </w:r>
+          </w:hyperlink>
+        </w:p>
+        <w:p>
+          <w:pPr>
+            <w:pStyle w:val="TOC2"/>
+            <w:tabs>
+              <w:tab w:val="left" w:pos="880"/>
+              <w:tab w:val="right" w:leader="dot" w:pos="9062"/>
+            </w:tabs>
+            <w:rPr>
+              <w:rFonts w:asciiTheme="minorHAnsi" w:eastAsiaTheme="minorEastAsia" w:hAnsiTheme="minorHAnsi"/>
+              <w:sz w:val="22"/>
+              <w:lang w:eastAsia="ro-RO"/>
+            </w:rPr>
+          </w:pPr>
+          <w:hyperlink w:anchor="_Toc10505171" w:history="1">
+            <w:r>
+              <w:rPr>
+                <w:rStyle w:val="Hyperlink"/>
+              </w:rPr>
+              <w:t>6.3</w:t>
+            </w:r>
+            <w:r>
+              <w:rPr>
+                <w:rFonts w:asciiTheme="minorHAnsi" w:eastAsiaTheme="minorEastAsia" w:hAnsiTheme="minorHAnsi"/>
+                <w:sz w:val="22"/>
+                <w:lang w:eastAsia="ro-RO"/>
+              </w:rPr>
+              <w:tab/>
+            </w:r>
+            <w:r>
+              <w:rPr>
+                <w:rStyle w:val="Hyperlink"/>
+              </w:rPr>
+              <w:t>Susținerea inițiativei</w:t>
+            </w:r>
+            <w:r>
+              <w:rPr>
+                <w:webHidden/>
+              </w:rPr>
+              <w:tab/>
+            </w:r>
+            <w:r>
+              <w:rPr>
+                <w:webHidden/>
+              </w:rPr>
+              <w:fldChar w:fldCharType="begin"/>
+            </w:r>
+            <w:r>
+              <w:rPr>
+                <w:webHidden/>
+              </w:rPr>
+              <w:instrText xml:space="preserve"> PAGEREF _Toc10505171 \h </w:instrText>
+            </w:r>
+            <w:r>
+              <w:rPr>
+                <w:webHidden/>
+              </w:rPr>
+            </w:r>
+            <w:r>
+              <w:rPr>
+                <w:webHidden/>
+              </w:rPr>
+              <w:fldChar w:fldCharType="separate"/>
+            </w:r>
+            <w:r>
+              <w:rPr>
+                <w:webHidden/>
+              </w:rPr>
+              <w:t>10</w:t>
             </w:r>
             <w:r>
               <w:rPr>
@@ -696,7 +1079,7 @@
               <w:lang w:eastAsia="ro-RO"/>
             </w:rPr>
           </w:pPr>
-          <w:hyperlink w:anchor="_Toc10311930" w:history="1">
+          <w:hyperlink w:anchor="_Toc10505172" w:history="1">
             <w:r>
               <w:rPr>
                 <w:rStyle w:val="Hyperlink"/>
@@ -733,7 +1116,7 @@
               <w:rPr>
                 <w:webHidden/>
               </w:rPr>
-              <w:instrText xml:space="preserve"> PAGEREF _Toc10311930 \h </w:instrText>
+              <w:instrText xml:space="preserve"> PAGEREF _Toc10505172 \h </w:instrText>
             </w:r>
             <w:r>
               <w:rPr>
@@ -750,7 +1133,7 @@
               <w:rPr>
                 <w:webHidden/>
               </w:rPr>
-              <w:t>9</w:t>
+              <w:t>11</w:t>
             </w:r>
             <w:r>
               <w:rPr>
@@ -773,7 +1156,7 @@
               <w:lang w:eastAsia="ro-RO"/>
             </w:rPr>
           </w:pPr>
-          <w:hyperlink w:anchor="_Toc10311931" w:history="1">
+          <w:hyperlink w:anchor="_Toc10505173" w:history="1">
             <w:r>
               <w:rPr>
                 <w:rStyle w:val="Hyperlink"/>
@@ -810,7 +1193,7 @@
               <w:rPr>
                 <w:webHidden/>
               </w:rPr>
-              <w:instrText xml:space="preserve"> PAGEREF _Toc10311931 \h </w:instrText>
+              <w:instrText xml:space="preserve"> PAGEREF _Toc10505173 \h </w:instrText>
             </w:r>
             <w:r>
               <w:rPr>
@@ -827,7 +1210,7 @@
               <w:rPr>
                 <w:webHidden/>
               </w:rPr>
-              <w:t>10</w:t>
+              <w:t>12</w:t>
             </w:r>
             <w:r>
               <w:rPr>
@@ -850,7 +1233,7 @@
               <w:lang w:eastAsia="ro-RO"/>
             </w:rPr>
           </w:pPr>
-          <w:hyperlink w:anchor="_Toc10311932" w:history="1">
+          <w:hyperlink w:anchor="_Toc10505174" w:history="1">
             <w:r>
               <w:rPr>
                 <w:rStyle w:val="Hyperlink"/>
@@ -887,7 +1270,7 @@
               <w:rPr>
                 <w:webHidden/>
               </w:rPr>
-              <w:instrText xml:space="preserve"> PAGEREF _Toc10311932 \h </w:instrText>
+              <w:instrText xml:space="preserve"> PAGEREF _Toc10505174 \h </w:instrText>
             </w:r>
             <w:r>
               <w:rPr>
@@ -904,7 +1287,7 @@
               <w:rPr>
                 <w:webHidden/>
               </w:rPr>
-              <w:t>11</w:t>
+              <w:t>13</w:t>
             </w:r>
             <w:r>
               <w:rPr>
@@ -927,7 +1310,7 @@
               <w:lang w:eastAsia="ro-RO"/>
             </w:rPr>
           </w:pPr>
-          <w:hyperlink w:anchor="_Toc10311933" w:history="1">
+          <w:hyperlink w:anchor="_Toc10505175" w:history="1">
             <w:r>
               <w:rPr>
                 <w:rStyle w:val="Hyperlink"/>
@@ -964,7 +1347,7 @@
               <w:rPr>
                 <w:webHidden/>
               </w:rPr>
-              <w:instrText xml:space="preserve"> PAGEREF _Toc10311933 \h </w:instrText>
+              <w:instrText xml:space="preserve"> PAGEREF _Toc10505175 \h </w:instrText>
             </w:r>
             <w:r>
               <w:rPr>
@@ -981,7 +1364,7 @@
               <w:rPr>
                 <w:webHidden/>
               </w:rPr>
-              <w:t>12</w:t>
+              <w:t>14</w:t>
             </w:r>
             <w:r>
               <w:rPr>
@@ -1004,7 +1387,7 @@
               <w:lang w:eastAsia="ro-RO"/>
             </w:rPr>
           </w:pPr>
-          <w:hyperlink w:anchor="_Toc10311934" w:history="1">
+          <w:hyperlink w:anchor="_Toc10505176" w:history="1">
             <w:r>
               <w:rPr>
                 <w:rStyle w:val="Hyperlink"/>
@@ -1041,7 +1424,7 @@
               <w:rPr>
                 <w:webHidden/>
               </w:rPr>
-              <w:instrText xml:space="preserve"> PAGEREF _Toc10311934 \h </w:instrText>
+              <w:instrText xml:space="preserve"> PAGEREF _Toc10505176 \h </w:instrText>
             </w:r>
             <w:r>
               <w:rPr>
@@ -1058,7 +1441,7 @@
               <w:rPr>
                 <w:webHidden/>
               </w:rPr>
-              <w:t>13</w:t>
+              <w:t>15</w:t>
             </w:r>
             <w:r>
               <w:rPr>
@@ -1081,7 +1464,7 @@
               <w:lang w:eastAsia="ro-RO"/>
             </w:rPr>
           </w:pPr>
-          <w:hyperlink w:anchor="_Toc10311935" w:history="1">
+          <w:hyperlink w:anchor="_Toc10505177" w:history="1">
             <w:r>
               <w:rPr>
                 <w:rStyle w:val="Hyperlink"/>
@@ -1120,7 +1503,7 @@
               <w:rPr>
                 <w:webHidden/>
               </w:rPr>
-              <w:instrText xml:space="preserve"> PAGEREF _Toc10311935 \h </w:instrText>
+              <w:instrText xml:space="preserve"> PAGEREF _Toc10505177 \h </w:instrText>
             </w:r>
             <w:r>
               <w:rPr>
@@ -1137,7 +1520,7 @@
               <w:rPr>
                 <w:webHidden/>
               </w:rPr>
-              <w:t>13</w:t>
+              <w:t>15</w:t>
             </w:r>
             <w:r>
               <w:rPr>
@@ -1195,7 +1578,7 @@
           <w:rFonts w:cs="Times New Roman"/>
         </w:rPr>
       </w:pPr>
-      <w:bookmarkStart w:id="0" w:name="_Toc10311922"/>
+      <w:bookmarkStart w:id="0" w:name="_Toc10505159"/>
       <w:r>
         <w:rPr>
           <w:rFonts w:cs="Times New Roman"/>
@@ -1209,7 +1592,7 @@
       <w:pPr>
         <w:pStyle w:val="Heading2"/>
       </w:pPr>
-      <w:bookmarkStart w:id="1" w:name="_Toc10311923"/>
+      <w:bookmarkStart w:id="1" w:name="_Toc10505160"/>
       <w:r>
         <w:t>Materii care au legatura cu proiectul – 10 pagini</w:t>
       </w:r>
@@ -1219,7 +1602,7 @@
       <w:pPr>
         <w:pStyle w:val="Heading2"/>
       </w:pPr>
-      <w:bookmarkStart w:id="2" w:name="_Toc10311924"/>
+      <w:bookmarkStart w:id="2" w:name="_Toc10505161"/>
       <w:r>
         <w:t>Tehnologii folosite – 5 pagini</w:t>
       </w:r>
@@ -1249,7 +1632,7 @@
           <w:rFonts w:cs="Times New Roman"/>
         </w:rPr>
       </w:pPr>
-      <w:bookmarkStart w:id="3" w:name="_Toc10311925"/>
+      <w:bookmarkStart w:id="3" w:name="_Toc10505162"/>
       <w:r>
         <w:rPr>
           <w:rFonts w:cs="Times New Roman"/>
@@ -1295,13 +1678,40 @@
         <w:t xml:space="preserve">, facultate sau de universitate. </w:t>
       </w:r>
       <w:r>
-        <w:t xml:space="preserve">Pentru a cunoaste mai bine acesti oameni sau pentru </w:t>
+        <w:t>Pentru a cunoa</w:t>
+      </w:r>
+      <w:r>
+        <w:t>ș</w:t>
+      </w:r>
+      <w:r>
+        <w:t>te mai bine ace</w:t>
+      </w:r>
+      <w:r>
+        <w:t>ș</w:t>
+      </w:r>
+      <w:r>
+        <w:t xml:space="preserve">ti oameni sau pentru </w:t>
       </w:r>
       <w:r>
         <w:t xml:space="preserve">a întări legăturile cu noile </w:t>
       </w:r>
       <w:r>
-        <w:t>cunoștiințe cea mai usoara metoda</w:t>
+        <w:t>cunoștiințe cea mai u</w:t>
+      </w:r>
+      <w:r>
+        <w:t>ș</w:t>
+      </w:r>
+      <w:r>
+        <w:t>oar</w:t>
+      </w:r>
+      <w:r>
+        <w:t>ă</w:t>
+      </w:r>
+      <w:r>
+        <w:t xml:space="preserve"> metod</w:t>
+      </w:r>
+      <w:r>
+        <w:t>ă</w:t>
       </w:r>
       <w:r>
         <w:t xml:space="preserve"> </w:t>
@@ -1310,19 +1720,91 @@
         <w:t>este</w:t>
       </w:r>
       <w:r>
-        <w:t xml:space="preserve"> ieșirea împreună în pauzele de masă sau in timpul liber in locații cum ar fi restaura</w:t>
+        <w:t xml:space="preserve"> ieșirea împreună în pauzele de masă sau </w:t>
+      </w:r>
+      <w:r>
+        <w:t>î</w:t>
+      </w:r>
+      <w:r>
+        <w:t xml:space="preserve">n timpul liber </w:t>
+      </w:r>
+      <w:r>
+        <w:t>î</w:t>
+      </w:r>
+      <w:r>
+        <w:t>n locații cum ar fi restaura</w:t>
       </w:r>
       <w:r>
         <w:t xml:space="preserve">nte, terase sau localuri. </w:t>
       </w:r>
       <w:r>
-        <w:t>Problemele apar când vine nota de plată, acestea fiind amplificate cu fiecare persoana în plus la masă. De cele mai multe ori, in situații de acest gen, există acea persoana care poate plăti doar cu cardul sau persoana care nu are suma exacta pe care trebuie să o plăteasca apoi bonul trebuie sa treacă din mână in mână pe la fiecare persoană pentru a-și calcula suma de plătit sau in cea mai rea situație, după strângerea banilor</w:t>
-      </w:r>
-      <w:r>
-        <w:t xml:space="preserve"> sa nu se atingă suma totala. Regasindu-mă in situații de genul celor descrise mai sus m-am gândit că aceasta este o problemă care se cere rezolvată printr-o metoda cât mai simplă, rapidă si la îndemâna tuturor. </w:t>
-      </w:r>
-      <w:r>
-        <w:t xml:space="preserve">De asemeni, deoarece in anul III am lucrat în cadrul materiei Intelingență artificială cu un tool de OCR </w:t>
+        <w:t>Problemele apar când vine nota de plată, acestea fiind amplificate cu fiecare persoan</w:t>
+      </w:r>
+      <w:r>
+        <w:t>ă</w:t>
+      </w:r>
+      <w:r>
+        <w:t xml:space="preserve"> în plus la masă. De cele mai multe ori, in situații de acest gen, există acea persoan</w:t>
+      </w:r>
+      <w:r>
+        <w:t>ă</w:t>
+      </w:r>
+      <w:r>
+        <w:t xml:space="preserve"> care poate plăti doar cu cardul sau persoana care nu are suma exact</w:t>
+      </w:r>
+      <w:r>
+        <w:t>ă</w:t>
+      </w:r>
+      <w:r>
+        <w:t xml:space="preserve"> pe care trebuie să o plăteasc</w:t>
+      </w:r>
+      <w:r>
+        <w:t>ă pentru ca</w:t>
+      </w:r>
+      <w:r>
+        <w:t xml:space="preserve"> apoi bonul </w:t>
+      </w:r>
+      <w:r>
+        <w:t xml:space="preserve">să </w:t>
+      </w:r>
+      <w:r>
+        <w:t>trebui</w:t>
+      </w:r>
+      <w:r>
+        <w:t>ască</w:t>
+      </w:r>
+      <w:r>
+        <w:t xml:space="preserve"> s</w:t>
+      </w:r>
+      <w:r>
+        <w:t>ă</w:t>
+      </w:r>
+      <w:r>
+        <w:t xml:space="preserve"> treacă din mână in mână pe la fiecare persoană pentru a-și calcula </w:t>
+      </w:r>
+      <w:r>
+        <w:t xml:space="preserve">fiecare </w:t>
+      </w:r>
+      <w:r>
+        <w:t>suma de plătit sau in cea mai rea situație, după strângerea banilor</w:t>
+      </w:r>
+      <w:r>
+        <w:t xml:space="preserve"> sa nu se atingă suma total</w:t>
+      </w:r>
+      <w:r>
+        <w:t>ă</w:t>
+      </w:r>
+      <w:r>
+        <w:t>. Reg</w:t>
+      </w:r>
+      <w:r>
+        <w:t>ă</w:t>
+      </w:r>
+      <w:r>
+        <w:t xml:space="preserve">sindu-mă in situații de genul celor descrise mai sus m-am gândit că aceasta este o problemă care se cere rezolvată printr-o metoda cât mai simplă, rapidă si la îndemâna tuturor. </w:t>
+      </w:r>
+      <w:r>
+        <w:t>De asemeni, deoarece in anul III am lucrat în cadrul materiei Intelingență artificială cu un tool de OCR</w:t>
       </w:r>
       <w:r>
         <w:rPr>
@@ -1331,6 +1813,9 @@
         <w:footnoteReference w:id="1"/>
       </w:r>
       <w:r>
+        <w:t xml:space="preserve"> </w:t>
+      </w:r>
+      <w:r>
         <w:t>pentru recunoa</w:t>
       </w:r>
       <w:r>
@@ -1346,7 +1831,13 @@
         <w:t>n cadrul materiei Rețele neuronale am lucrat la o rețea</w:t>
       </w:r>
       <w:r>
-        <w:t xml:space="preserve"> neuronală ce făcea clasificarea caracterelor din imagini și în cadrul materiei Android am învățat cum sa creez aplicații Android care pot fi la îndemana oricărei persoane ce deține un smartfon, am considerat că am capacitățile necesare pentru realizarea unei soluții pentru problema identificată.</w:t>
+        <w:t xml:space="preserve"> neuronală ce făcea clasificarea caracterelor din imagini și în cadrul materiei Android am învățat cum s</w:t>
+      </w:r>
+      <w:r>
+        <w:t>ă</w:t>
+      </w:r>
+      <w:r>
+        <w:t xml:space="preserve"> creez aplicații Android care pot fi la îndemana oricărei persoane ce deține un smartfon, am considerat că am capacitățile necesare pentru realizarea unei soluții pentru problema identificată.</w:t>
       </w:r>
     </w:p>
     <w:p>
@@ -1355,7 +1846,13 @@
         <w:ind w:firstLine="360"/>
       </w:pPr>
       <w:r>
-        <w:t>La momentul realizării acestei lucrări, există numeroase aplicații care țintesc rezolvarea acestei probleme prin diverse modalități.</w:t>
+        <w:t>La momentul realizării acestei lucrări, există numeroase aplicații care țintesc rezolvarea acestei probleme prin diverse modalități</w:t>
+      </w:r>
+      <w:r>
+        <w:t xml:space="preserve"> fiecare cu plusurile si minusurile sale</w:t>
+      </w:r>
+      <w:r>
+        <w:t>.</w:t>
       </w:r>
       <w:r>
         <w:t xml:space="preserve"> Voi descrie în câteva rânduri două modalități întâlnite în aplicația Play Store de pe Android</w:t>
@@ -1376,7 +1873,13 @@
         <w:t xml:space="preserve">Una dintre modalități este cea in care aplicația este folosită ca un carnet de notițe unde un utilizator introduce în aplicație datele înscrise pe bon, adaugă persoanele care au de plătit, se </w:t>
       </w:r>
       <w:r>
-        <w:t xml:space="preserve">asociază plați pentru fiecare persoana </w:t>
+        <w:t>asociază plați pentru fiecare persoan</w:t>
+      </w:r>
+      <w:r>
+        <w:t>ă</w:t>
+      </w:r>
+      <w:r>
+        <w:t xml:space="preserve"> </w:t>
       </w:r>
       <w:r>
         <w:t xml:space="preserve">iar apoi plata se realizeze înafara aplicației. Această metoda </w:t>
@@ -1388,19 +1891,41 @@
         <w:t>, deoarece datele trebuiesc introduse manual</w:t>
       </w:r>
       <w:r>
-        <w:t>, deci nu sunt axate pe plata la momentul venirii notei de plată</w:t>
+        <w:t>.</w:t>
+      </w:r>
+      <w:r>
+        <w:t xml:space="preserve"> </w:t>
+      </w:r>
+      <w:r>
+        <w:t xml:space="preserve">Motiv pentru care consider ca </w:t>
+      </w:r>
+      <w:r>
+        <w:t>aplicațiile care implementează aceast</w:t>
+      </w:r>
+      <w:r>
+        <w:t>ă</w:t>
+      </w:r>
+      <w:r>
+        <w:t xml:space="preserve"> metodă</w:t>
+      </w:r>
+      <w:r>
+        <w:t xml:space="preserve"> nu sunt axate pe plata la momentul venirii notei de plată</w:t>
       </w:r>
       <w:r>
         <w:t>. De asemeni nu toate aplicațiile care au adoptat această modalitate oferă acces la detaliile de plată pentru toți cei aflați la masă. Consider ca această modalitate</w:t>
       </w:r>
       <w:r>
-        <w:t xml:space="preserve"> este mai utilă</w:t>
+        <w:t xml:space="preserve"> este utilă</w:t>
       </w:r>
       <w:r>
         <w:t xml:space="preserve"> pentru a ține evidența datoriilor in urma unei vacanțe cu prietenii</w:t>
       </w:r>
       <w:r>
-        <w:t xml:space="preserve"> spre exemplu, unde ai nevoie sa urmărești calculele pe o perioadă de cateva zile de la mai multe ieșiri</w:t>
+        <w:t xml:space="preserve"> </w:t>
+      </w:r>
+      <w:r>
+        <w:lastRenderedPageBreak/>
+        <w:t>spre exemplu, unde ai nevoie sa urmărești calculele pe o perioadă de cateva zile de la mai multe ieșiri</w:t>
       </w:r>
       <w:r>
         <w:t>.</w:t>
@@ -1418,14 +1943,19 @@
         <w:ind w:firstLine="360"/>
       </w:pPr>
       <w:r>
-        <w:lastRenderedPageBreak/>
         <w:t xml:space="preserve">O altă modalitate este asemănătoare cu cea descrisă mai sus doar că mai apare ca opțiune pentru introducerea informațiilor de pe bon utilizarea camerei foto si crearea unei imagini cu detaliile produselor de pe bon  care este procesată pentru a se obține o listă de produse si prețuri. </w:t>
       </w:r>
       <w:r>
         <w:t xml:space="preserve">Aici viteza de realizare a plații ar fi îmbunătațită doar că </w:t>
       </w:r>
       <w:r>
-        <w:t xml:space="preserve">în toate aplicațiile ce utilizează procesarea imaginii, persoanele adăugate la plată nu au acces la detalii si doar sunt trecute ca etichete la plătile de făcut. În </w:t>
+        <w:t>în toate aplicațiile ce utilizează procesarea imaginii, persoanele adăugate la plată nu au acces la detalii</w:t>
+      </w:r>
+      <w:r>
+        <w:t>,</w:t>
+      </w:r>
+      <w:r>
+        <w:t xml:space="preserve"> sunt trecute ca etichete la plătile de făcut. În </w:t>
       </w:r>
       <w:r>
         <w:t>final</w:t>
@@ -1461,7 +1991,13 @@
         <w:t xml:space="preserve"> la oricare ieșire de grup la care participă mai mult de 3-4 persoane și care probabil nu se întalnesc îndeajuns de des încât să își poată rezolva datoriile.</w:t>
       </w:r>
       <w:r>
-        <w:t xml:space="preserve"> Iar situația în care cineva de la masă nu are în posesia sa suma exactă de plată</w:t>
+        <w:t xml:space="preserve"> </w:t>
+      </w:r>
+      <w:r>
+        <w:t>De asemeni mai există și</w:t>
+      </w:r>
+      <w:r>
+        <w:t xml:space="preserve"> situația în care cineva de la masă nu are în posesia sa suma exactă de plată</w:t>
       </w:r>
       <w:r>
         <w:t xml:space="preserve"> sau</w:t>
@@ -1470,7 +2006,13 @@
         <w:t xml:space="preserve"> cardul</w:t>
       </w:r>
       <w:r>
-        <w:t xml:space="preserve"> pentru a-și realiza partea sa de plată împinge soluțiile catre o metodă de plată din interiorul aplicației. </w:t>
+        <w:t xml:space="preserve"> pentru a-și realiza partea sa de plată </w:t>
+      </w:r>
+      <w:r>
+        <w:t>motiv pentru care ar fi nevoide de</w:t>
+      </w:r>
+      <w:r>
+        <w:t xml:space="preserve"> o metodă de plată din interiorul aplicației. </w:t>
       </w:r>
     </w:p>
     <w:p>
@@ -1533,7 +2075,13 @@
         <w:t>și poate realiza de unul singur partea lui de plată</w:t>
       </w:r>
       <w:r>
-        <w:t xml:space="preserve"> către inițiatorul comenzii care ulterior va realiza plata intregii comenzi prin intermediul plați la un dispozitiv POS oferit de restaurantul sau localul unde a avut loc consumația</w:t>
+        <w:t xml:space="preserve"> către inițiatorul comenzii care ulterior va realiza plata intregii comenzi prin intermediul plaț</w:t>
+      </w:r>
+      <w:r>
+        <w:t>i</w:t>
+      </w:r>
+      <w:r>
+        <w:t>i la un dispozitiv POS oferit de restaurantul sau localul unde a avut loc consumația</w:t>
       </w:r>
       <w:r>
         <w:t>.</w:t>
@@ -1558,31 +2106,13 @@
     </w:p>
     <w:p>
       <w:pPr>
-        <w:rPr>
-          <w:sz w:val="20"/>
-          <w:szCs w:val="20"/>
-          <w:vertAlign w:val="superscript"/>
-        </w:rPr>
-      </w:pPr>
-      <w:r>
-        <w:rPr>
-          <w:rFonts w:cs="Times New Roman"/>
-        </w:rPr>
+        <w:pStyle w:val="Heading1"/>
+      </w:pPr>
+      <w:r>
         <w:br w:type="page"/>
       </w:r>
-    </w:p>
-    <w:p>
-      <w:pPr>
-        <w:pStyle w:val="Heading1"/>
-        <w:rPr>
-          <w:rFonts w:cs="Times New Roman"/>
-        </w:rPr>
-      </w:pPr>
-      <w:bookmarkStart w:id="4" w:name="_Toc10311926"/>
-      <w:r>
-        <w:rPr>
-          <w:rFonts w:cs="Times New Roman"/>
-        </w:rPr>
+      <w:bookmarkStart w:id="4" w:name="_Toc10505163"/>
+      <w:r>
         <w:lastRenderedPageBreak/>
         <w:t>Obiectivul proiectului</w:t>
       </w:r>
@@ -1597,7 +2127,13 @@
         <w:t xml:space="preserve">Cu acest proiect </w:t>
       </w:r>
       <w:r>
-        <w:t>mi-am setat ca obiectiv îmbunătățirea procesului de rezolvare a notelor de plată care apar la ieșirile in grupuri mai mari de 3-4 persoane, în restaurante sau localuri.</w:t>
+        <w:t>mi-am setat ca obiectiv îmbunătățirea procesului de rezolvare a notelor de plată care apar la ieșirile in grupuri mai mari de 3-4 persoane, în restaurante sau localuri</w:t>
+      </w:r>
+      <w:r>
+        <w:t>, prin realizarea unei soluții ce implică o citire rapidă a informațiilor de pe bon, o adaugare mai rapida a persoanelor la plata notei utilizand un cod unic al facturii, implicarea activă a persoanelor de la masă in selectarea produselor consumate direct de pe device-ul lor si realizarea transferurilor pentru plata fiecărei parți din nota plată din interiorul aplicației</w:t>
+      </w:r>
+      <w:r>
+        <w:t>.</w:t>
       </w:r>
     </w:p>
     <w:p>
@@ -1606,7 +2142,16 @@
         <w:ind w:firstLine="360"/>
       </w:pPr>
       <w:r>
-        <w:t>Din cercetarea realizată am observat că se poat aduce îmbunătațiri la partea de introducere a datelor, partea de selectare a produselor, la partea de adăugare de persoane la plată și la partea de realizare de plăți între persoanele aflate la masa si care sunt implicate in plata notei de restaurant.</w:t>
+        <w:t>În primă fază, introducerea datelor trebuie facută utilizănd o metodă automată care procesează o imagine a notei de plată si care este capabilă sa extragă numele produselor si prețul acestora</w:t>
+      </w:r>
+      <w:r>
+        <w:t>. Astfel apare o îmbunătățire a vitezei eliminându-se timpul de introducere manuală a datelor de pe bon</w:t>
+      </w:r>
+      <w:r>
+        <w:t xml:space="preserve"> și fiind înlocuit cu timpul necesar fotografierii notei de plată și așteptarea rezultatelor procesării imaginii</w:t>
+      </w:r>
+      <w:r>
+        <w:t>.</w:t>
       </w:r>
     </w:p>
     <w:p>
@@ -1615,10 +2160,10 @@
         <w:ind w:firstLine="360"/>
       </w:pPr>
       <w:r>
-        <w:t>În primă fază, introducerea datelor trebuie facută utilizănd o metodă automată care procesează o imagine a notei de plată si care este capabilă sa extragă numele produselor si prețul acestora</w:t>
-      </w:r>
-      <w:r>
-        <w:t>. Astfel apare o îmbunătățire a vitezei eliminându-se timpul de introducere manuală a datelor de pe bon.</w:t>
+        <w:t>Pentru partea de adaugare a persoanelor la plată</w:t>
+      </w:r>
+      <w:r>
+        <w:t xml:space="preserve">, pentru îmbunătățirea vitezei si pentru implicarea persoanelor activ la selectarea produselor, după trimiterea pozei cu nota de plată si primirea listei de produse si prețuri, să fie generat un cod unic al notei de plată cu care fiecare persoană de a masă să se poată alatura plații din interiorul aplicației de pe device-ul lor. </w:t>
       </w:r>
     </w:p>
     <w:p>
@@ -1627,7 +2172,13 @@
         <w:ind w:firstLine="360"/>
       </w:pPr>
       <w:r>
-        <w:t>Pentru partea de adaugare a persoanelor la plată consider ca ar trebuii adaugate persoanele pe bază de un nume care sa le identifice unic in cadrul aplicatiei ca ulterior produsele selectate sa poată fi notate ca fiind selectate de persoana respectivă.</w:t>
+        <w:t>Pentru selectarea produselor obiectivul este ca fiecare persoana de la masă sa poată participa activ la selecție utilizănd propiul dispozitiv pentru a grăbi procesul de plată</w:t>
+      </w:r>
+      <w:r>
+        <w:t>, după ce a fost introdus codul facturii sa fie afișată lista de produse si prețuri din care utilizatorul sa iși selecteze produsele consumate</w:t>
+      </w:r>
+      <w:r>
+        <w:t>. De asemeni, fiecare persoană având lista cu produsele selectate de el la dispoziție, odată cu confimarea selecției se va realiza si plata către persoana care va plati nota la pasul final.</w:t>
       </w:r>
     </w:p>
     <w:p>
@@ -1636,19 +2187,13 @@
         <w:ind w:firstLine="360"/>
       </w:pPr>
       <w:r>
-        <w:t>Pentru selectarea produselor obiectivul este ca fiecare persoana de la masă sa poată participa activ la selecție utilizănd propiul dispozitiv pentru a grăbi procesul de plată. De asemeni, astfel fiecare persoană având lista cu produsele selectate de el la dispoziție, odată cu confimarea selecției se va realiza si plata către persoana care va plati nota la pasul final.</w:t>
-      </w:r>
-    </w:p>
-    <w:p>
-      <w:pPr>
-        <w:spacing w:line="360" w:lineRule="auto"/>
-        <w:ind w:firstLine="360"/>
-      </w:pPr>
-      <w:r>
         <w:t xml:space="preserve">La finalul procesului </w:t>
       </w:r>
       <w:r>
-        <w:t>se afla</w:t>
+        <w:t>se afl</w:t>
+      </w:r>
+      <w:r>
+        <w:t>ă</w:t>
       </w:r>
       <w:r>
         <w:t xml:space="preserve"> inițiatorul</w:t>
@@ -1663,7 +2208,13 @@
         <w:footnoteReference w:id="3"/>
       </w:r>
       <w:r>
-        <w:t xml:space="preserve"> pentru a face transferul final către restaurantul sau localul unde a avut loc consumația.</w:t>
+        <w:t xml:space="preserve"> pentru a face transferul final către restaurantul sau localul unde a avut loc consumația</w:t>
+      </w:r>
+      <w:r>
+        <w:t xml:space="preserve"> după ce a primit confirmarea de plată din parte celorlalți participanți la plată</w:t>
+      </w:r>
+      <w:r>
+        <w:t>.</w:t>
       </w:r>
     </w:p>
     <w:p>
@@ -1694,13 +2245,19 @@
           <w:rFonts w:cs="Times New Roman"/>
         </w:rPr>
       </w:pPr>
-      <w:bookmarkStart w:id="5" w:name="_Toc10311927"/>
+      <w:bookmarkStart w:id="5" w:name="_Toc10505164"/>
       <w:r>
         <w:rPr>
           <w:rFonts w:cs="Times New Roman"/>
         </w:rPr>
         <w:lastRenderedPageBreak/>
-        <w:t>Metodologia folosita</w:t>
+        <w:t>Metodologia folosit</w:t>
+      </w:r>
+      <w:r>
+        <w:rPr>
+          <w:rFonts w:cs="Times New Roman"/>
+        </w:rPr>
+        <w:t>ă</w:t>
       </w:r>
       <w:bookmarkEnd w:id="5"/>
     </w:p>
@@ -1722,16 +2279,24 @@
         <w:t xml:space="preserve"> aplicația mobilă dezvoltată pe platforma Android, legată la serviciile Google Vision și Google Pay, și</w:t>
       </w:r>
       <w:r>
-        <w:t xml:space="preserve"> un server realizat in NodeJS care este legat la o bază de date realizată în MongoDB prin Mongo Atlas.</w:t>
+        <w:t xml:space="preserve"> un server realizat in NodeJS care este legat la o bază de date realizată în MongoDB prin </w:t>
+      </w:r>
+      <w:r>
+        <w:t xml:space="preserve">serviciul </w:t>
+      </w:r>
+      <w:r>
+        <w:t>Mongo Atlas.</w:t>
       </w:r>
     </w:p>
     <w:p>
       <w:pPr>
         <w:pStyle w:val="Heading2"/>
       </w:pPr>
+      <w:bookmarkStart w:id="6" w:name="_Toc10505165"/>
       <w:r>
         <w:t>Aplicatia Android</w:t>
       </w:r>
+      <w:bookmarkEnd w:id="6"/>
     </w:p>
     <w:p>
       <w:pPr>
@@ -1739,16 +2304,16 @@
         <w:ind w:left="360" w:firstLine="348"/>
       </w:pPr>
       <w:r>
-        <w:t>Am creat o aplicație Android in care este afișată interfața grafică din care utilizatorul poate realiza operațiunile de</w:t>
-      </w:r>
-      <w:r>
-        <w:t xml:space="preserve"> </w:t>
-      </w:r>
-      <w:r>
-        <w:t xml:space="preserve">conectarea cu un </w:t>
-      </w:r>
-      <w:r>
-        <w:t>nume de utilizator,</w:t>
+        <w:t xml:space="preserve">Am creat o aplicație Android </w:t>
+      </w:r>
+      <w:r>
+        <w:t>î</w:t>
+      </w:r>
+      <w:r>
+        <w:t>n care este afișată interfața grafică din care utilizatorul poate realiza operațiunile de</w:t>
+      </w:r>
+      <w:r>
+        <w:t xml:space="preserve"> conectare cu un nume de utilizator,</w:t>
       </w:r>
       <w:r>
         <w:t xml:space="preserve"> crearea unui plați noi, alăturarea la o plată deja</w:t>
@@ -1769,16 +2334,46 @@
         <w:ind w:left="360" w:firstLine="348"/>
       </w:pPr>
       <w:r>
-        <w:t>Serviciul Google Vision este folosit in cadrul aplicației pentru prelucrarea imaginilor ce conțin bonurile si oferă ca răspuns textul din imagini. Odată cu obținerea textul va fi rulat un algoritm care pe baza poziționării textului în pagină va asigna produsele la prețuri iar apoi va oferi o list</w:t>
+        <w:t xml:space="preserve">Pentru fiecare dintre aceste operațiuni există câte o activitate, spre care se poate naviga dintr-o bara de navigare </w:t>
+      </w:r>
+      <w:r>
+        <w:t>situată în</w:t>
+      </w:r>
+      <w:r>
+        <w:t xml:space="preserve"> partea de jos a aplicației, </w:t>
+      </w:r>
+      <w:r>
+        <w:t>ș</w:t>
+      </w:r>
+      <w:r>
+        <w:t>i care se ocup</w:t>
       </w:r>
       <w:r>
         <w:t>ă</w:t>
       </w:r>
       <w:r>
-        <w:t xml:space="preserve"> de prețuri si produse</w:t>
-      </w:r>
-      <w:r>
-        <w:t xml:space="preserve"> care va fi afisată utilizatorilor ce vor participa la acea factură.</w:t>
+        <w:t xml:space="preserve"> de afișarea informațiilor necesare realizării operațiunii. Pentru workflow-ul principal în care se introduce o factură noua, se realizează mai multe activități înlănțuite care fiecare adaugă un plus de informații facturii</w:t>
+      </w:r>
+      <w:r>
+        <w:t>, motiv pentru care am creat un obiect special pentru factur</w:t>
+      </w:r>
+      <w:r>
+        <w:t>ă</w:t>
+      </w:r>
+      <w:r>
+        <w:t xml:space="preserve"> care este pasat de la o activitate la alta </w:t>
+      </w:r>
+      <w:r>
+        <w:t>ș</w:t>
+      </w:r>
+      <w:r>
+        <w:t>i pe rând</w:t>
+      </w:r>
+      <w:r>
+        <w:t>,</w:t>
+      </w:r>
+      <w:r>
+        <w:t xml:space="preserve"> fiecare adaugă informațiile obținute.</w:t>
       </w:r>
     </w:p>
     <w:p>
@@ -1787,15 +2382,16 @@
         <w:ind w:left="360" w:firstLine="348"/>
       </w:pPr>
       <w:r>
-        <w:t>Serviciul Google Pay va fi folosit odată de către cei ce s-au alăturat plații facturii pentru a face viramentul către utilizatorul care a inițiat plata facturii, iar apoi de către utilizatorul inițiator pentru a realiza plata finală a notei.</w:t>
-      </w:r>
-    </w:p>
-    <w:p>
-      <w:pPr>
-        <w:pStyle w:val="Heading2"/>
-      </w:pPr>
-      <w:r>
-        <w:t xml:space="preserve"> Serverul NodeJS</w:t>
+        <w:t xml:space="preserve">Pentru </w:t>
+      </w:r>
+      <w:r>
+        <w:t xml:space="preserve">crearea clientului REST în aplicație, am folosit Retrofit. Acesta folosește o interfață </w:t>
+      </w:r>
+      <w:r>
+        <w:t>pentru descrierea operațiunilor posibile în comunicarea cu serviciul, un set de clase ce descriu obiecte care vor fi trimise in cadrul requesturilor sau vor fi primite ca raspuns si un builder pentru realizarea conexiunii proproi-zise cu backend-ul.</w:t>
+      </w:r>
+      <w:r>
+        <w:t xml:space="preserve"> </w:t>
       </w:r>
     </w:p>
     <w:p>
@@ -1804,22 +2400,40 @@
         <w:ind w:left="360" w:firstLine="348"/>
       </w:pPr>
       <w:r>
-        <w:t>Am avut nevoie să creez un server care sa realizeze operații de tip CRUD asupra bazei de date unde sunt stocate informații cum ar fi numele utilizatorilor, detaliile facturii (titlul, data, și un id unic), detalii despre plați care vor avea asignate câte un id al unei persoane și un id al unei facturi urmat de numele produsului si prețul acestuia. Baza de date</w:t>
-      </w:r>
-      <w:r>
-        <w:t xml:space="preserve"> este realizată in MongoDB si este accesată prin intermediul serviciului cloud Mongo Atlass. Această baza de date e</w:t>
-      </w:r>
-      <w:r>
-        <w:t xml:space="preserve">ste </w:t>
-      </w:r>
-      <w:r>
-        <w:t>descrisă</w:t>
-      </w:r>
-      <w:r>
-        <w:t xml:space="preserve"> pe baza unor obiecte folosite drept modele în cadrul serverului NodeJS folosind librăria mongoose</w:t>
-      </w:r>
-      <w:r>
-        <w:t xml:space="preserve">. </w:t>
+        <w:t xml:space="preserve">Pe parcursul dezvoltării aplicației am încercat dezvoltarea unui sistem independent care sa recunoască textul din imagini dar de fiecare dată am ajung în impasul in care nu aveam destule date de antrenament si testare pentru rețeaua neuronală care sa facă recunoașterea textului din imagini. Din acest motiv am optat pentru </w:t>
+      </w:r>
+      <w:r>
+        <w:t>Serviciul Google Vision</w:t>
+      </w:r>
+      <w:r>
+        <w:t>. El</w:t>
+      </w:r>
+      <w:r>
+        <w:t xml:space="preserve"> este folosit </w:t>
+      </w:r>
+      <w:r>
+        <w:t>î</w:t>
+      </w:r>
+      <w:r>
+        <w:t>n cadrul aplicației pentru prelucrarea imaginilor ce conțin bonurile si oferă ca răspuns textul din imagini</w:t>
+      </w:r>
+      <w:r>
+        <w:t xml:space="preserve"> separat pe linii de text și coordonatele în imagine, unde poate fi gasită acea bucată de text</w:t>
+      </w:r>
+      <w:r>
+        <w:t>. Odată cu obținerea textul va fi rulat un algoritm care pe baza poziționării textului în pagină va asigna produsele la prețuri iar apoi va oferi o list</w:t>
+      </w:r>
+      <w:r>
+        <w:t>ă</w:t>
+      </w:r>
+      <w:r>
+        <w:t xml:space="preserve"> de prețuri si produse</w:t>
+      </w:r>
+      <w:r>
+        <w:t xml:space="preserve"> care va fi afisată utilizatorilor ce vor participa la acea factură.</w:t>
+      </w:r>
+      <w:r>
+        <w:t xml:space="preserve"> </w:t>
       </w:r>
     </w:p>
     <w:p>
@@ -1828,12 +2442,141 @@
         <w:ind w:left="360" w:firstLine="348"/>
       </w:pPr>
       <w:r>
-        <w:t>Serverul este unul realizat in maniera REST unde sunt folosite URL-uri ce conțin rute care împreuna cu tipul cererii HTTP sunt folosite pentru a face diverse operațiuni asupra bazei de date cum ar fi crearea de intrări noi, citirea si actualizarea deja celor existente și ștergerea acelor obiecte care nu mai sunt necesare aplicației.</w:t>
-      </w:r>
-      <w:bookmarkStart w:id="6" w:name="_GoBack"/>
-      <w:bookmarkEnd w:id="6"/>
+        <w:t xml:space="preserve">Serviciul Google Pay va fi folosit odată de către cei ce s-au alăturat plații facturii pentru a face viramentul către utilizatorul care a inițiat plata facturii, iar apoi de către utilizatorul </w:t>
+      </w:r>
+      <w:r>
+        <w:lastRenderedPageBreak/>
+        <w:t>inițiator pentru a realiza plata finală a notei</w:t>
+      </w:r>
+      <w:r>
+        <w:t>.</w:t>
+      </w:r>
+      <w:r>
+        <w:t xml:space="preserve"> În ambele situții, va fi afișat un buton pentru realizarea plații care după apăsare, va deschide o nouă pagina unde utilizatorul va putea vizualiza detaliile plații cum ar fi suma totală și beneficiarul plații cu un nume și o adresă de mail. Din această pagina utilizatorul poate confirma plată urmată de realizarea transferului din contul atașat in </w:t>
+      </w:r>
+      <w:r>
+        <w:t>Google Pay catre inițiatorul facturii.</w:t>
+      </w:r>
+    </w:p>
+    <w:p>
+      <w:pPr>
+        <w:pStyle w:val="Heading2"/>
+      </w:pPr>
       <w:r>
         <w:t xml:space="preserve"> </w:t>
+      </w:r>
+      <w:bookmarkStart w:id="7" w:name="_Toc10505166"/>
+      <w:r>
+        <w:t>Serverul NodeJS</w:t>
+      </w:r>
+      <w:bookmarkEnd w:id="7"/>
+    </w:p>
+    <w:p>
+      <w:pPr>
+        <w:spacing w:line="360" w:lineRule="auto"/>
+        <w:ind w:left="360" w:firstLine="348"/>
+      </w:pPr>
+      <w:r>
+        <w:t>Am avut nevoie să creez un server care sa realizeze operații de tip CRUD asupra bazei de date unde sunt stocate informații cum ar fi numele utilizatorilor, detaliile facturii (titlul, data, și un id unic), detalii despre pl</w:t>
+      </w:r>
+      <w:r>
+        <w:t>ă</w:t>
+      </w:r>
+      <w:r>
+        <w:t>ți care vor avea asignate câte un id al unei persoane și un id al unei facturi urmat de numele produsului si prețul acestuia. Baza de date</w:t>
+      </w:r>
+      <w:r>
+        <w:t xml:space="preserve"> este realizată in MongoDB si este accesată prin intermediul serviciului cloud Mongo Atlass. Această baz</w:t>
+      </w:r>
+      <w:r>
+        <w:t>ă</w:t>
+      </w:r>
+      <w:r>
+        <w:t xml:space="preserve"> de date e</w:t>
+      </w:r>
+      <w:r>
+        <w:t xml:space="preserve">ste </w:t>
+      </w:r>
+      <w:r>
+        <w:t>descrisă</w:t>
+      </w:r>
+      <w:r>
+        <w:t xml:space="preserve"> pe baza unor obiecte folosite drept modele în cadrul serverului NodeJS folosind librăria </w:t>
+      </w:r>
+      <w:r>
+        <w:t>M</w:t>
+      </w:r>
+      <w:r>
+        <w:t>ongoose</w:t>
+      </w:r>
+      <w:r>
+        <w:t xml:space="preserve">. </w:t>
+      </w:r>
+    </w:p>
+    <w:p>
+      <w:pPr>
+        <w:spacing w:line="360" w:lineRule="auto"/>
+        <w:ind w:left="360" w:firstLine="348"/>
+      </w:pPr>
+      <w:r>
+        <w:t>Serverul este unul realizat in maniera REST unde sunt folosite URL-uri ce conțin rute care împreun</w:t>
+      </w:r>
+      <w:r>
+        <w:t>ă</w:t>
+      </w:r>
+      <w:r>
+        <w:t xml:space="preserve"> cu tipul cererii HTTP sunt folosite pentru a face diverse operațiuni asupra bazei de date cum ar fi crearea de intrări noi, citirea si actualizarea celor</w:t>
+      </w:r>
+      <w:r>
+        <w:t xml:space="preserve"> deja</w:t>
+      </w:r>
+      <w:r>
+        <w:t xml:space="preserve"> existente și ștergerea acelor obiecte care nu mai sunt necesare aplicației.</w:t>
+      </w:r>
+      <w:r>
+        <w:t xml:space="preserve"> </w:t>
+      </w:r>
+    </w:p>
+    <w:p>
+      <w:pPr>
+        <w:spacing w:line="360" w:lineRule="auto"/>
+        <w:ind w:left="360" w:firstLine="348"/>
+      </w:pPr>
+      <w:r>
+        <w:t>Rutele alese de mine pentru</w:t>
+      </w:r>
+      <w:r>
+        <w:t xml:space="preserve"> </w:t>
+      </w:r>
+      <w:r>
+        <w:t xml:space="preserve">serverul NodeJS sunt /persons </w:t>
+      </w:r>
+      <w:r>
+        <w:t>ș</w:t>
+      </w:r>
+      <w:r>
+        <w:t>i /bills</w:t>
+      </w:r>
+      <w:r>
+        <w:t xml:space="preserve"> peste care se pot realiza requesturi de tip GET, POST, UPDATE și DELETE pentru managementul obiectelor salvate in baza de date. La re</w:t>
+      </w:r>
+      <w:r>
+        <w:t>a</w:t>
+      </w:r>
+      <w:r>
+        <w:t>lizarea unui request de tip POST pentru ruta /persons este nevoie de un nume de utilizator de tip string care sa fie unic la nivelul bazei de date pentru a putea fi confirmat</w:t>
+      </w:r>
+      <w:r>
+        <w:t>ă</w:t>
+      </w:r>
+      <w:r>
+        <w:t xml:space="preserve"> postarea. Pentru ruta /bills, este nevoie </w:t>
+      </w:r>
+      <w:r>
+        <w:t>ca request-ul sa fie insoțit si de un nume de utilizator (cel al inițiatorului), un titlu, si o listă de produse si prețuri care sunt salvate in baza de date sub forma de payment-uri</w:t>
+      </w:r>
+      <w:r>
+        <w:t xml:space="preserve">, separat de bill-uri, dar care sunt legate de factură printr-un id al bill-ului. </w:t>
       </w:r>
     </w:p>
     <w:p>
@@ -1865,7 +2608,7 @@
           <w:rFonts w:cs="Times New Roman"/>
         </w:rPr>
       </w:pPr>
-      <w:bookmarkStart w:id="7" w:name="_Toc10311928"/>
+      <w:bookmarkStart w:id="8" w:name="_Toc10505167"/>
       <w:r>
         <w:rPr>
           <w:rFonts w:cs="Times New Roman"/>
@@ -1885,10 +2628,201 @@
         </w:rPr>
         <w:t>solutiei</w:t>
       </w:r>
-      <w:bookmarkEnd w:id="7"/>
-    </w:p>
-    <w:p>
-      <w:pPr>
+      <w:bookmarkEnd w:id="8"/>
+    </w:p>
+    <w:p>
+      <w:pPr>
+        <w:spacing w:line="360" w:lineRule="auto"/>
+        <w:ind w:firstLine="360"/>
+        <w:rPr>
+          <w:lang w:val="en-US"/>
+        </w:rPr>
+      </w:pPr>
+      <w:r>
+        <w:rPr>
+          <w:lang w:val="en-US"/>
+        </w:rPr>
+        <w:t>Punctul central al soluției este aplicația mobilă, motiv pentru care voi pleca de la lucruri care se întâmplă in aceasta si voi explica cum sunt f</w:t>
+      </w:r>
+      <w:r>
+        <w:rPr>
+          <w:lang w:val="en-US"/>
+        </w:rPr>
+        <w:t xml:space="preserve">olosite de catre aplicatie restul componentelor. </w:t>
+      </w:r>
+    </w:p>
+    <w:p>
+      <w:pPr>
+        <w:spacing w:line="360" w:lineRule="auto"/>
+        <w:ind w:firstLine="360"/>
+      </w:pPr>
+      <w:r>
+        <w:rPr>
+          <w:lang w:val="en-US"/>
+        </w:rPr>
+        <w:tab/>
+        <w:t>Workflow-ul principal este cel în care utilizatorul adaugă o factură noua. Considerând ca acesta este deja logat din pagina de settings, butonul de “Split bill” de pe pagina principala va fi func</w:t>
+      </w:r>
+      <w:r>
+        <w:t>țional. După apasarea lui, utilizatorul va fi rugat sa aleagă o metodă de selectare sau creare a unei fotografii (galerii sau aplicații pentru cameră) în care sa încadreze lista de produse si prețuri de pe bon. Dupa realizarea / selectarea fotografiei, aceasta este trimisă spre procesare catre serviciul Google Vision de vom primi ca raspuns lista de produse si prețuri care va fi afișată pe ecran. Odată cu afisarea listei pe ecran va apărea și un cod unic de indentificare a facturii pe care cei prezenți la masă il pot utiliza in pagina principala a aplicatiei de pe telefonul lor pentru a se alatura la plată. După ce acestia se alatura platii, vor avea afisat pe ecran lista de produse si preturi dintre care le pot selecta pe cele consumate de e</w:t>
+      </w:r>
+      <w:r>
+        <w:t>i si sa confirme selectia prin plata</w:t>
+      </w:r>
+      <w:r>
+        <w:t xml:space="preserve"> prin intermediul Google Pay catre initiatorul platii. Dupa ce toata lumea isi confirma partea de plată, initiatorul poate realiza plata finala catre restaurant sau local, dinnou, folosind serviciul Google Pay la un POS oferit din partea localului.</w:t>
+      </w:r>
+      <w:r>
+        <w:t xml:space="preserve"> În </w:t>
+      </w:r>
+      <w:r>
+        <w:fldChar w:fldCharType="begin"/>
+      </w:r>
+      <w:r>
+        <w:instrText xml:space="preserve"> REF _Ref10493087 \h </w:instrText>
+      </w:r>
+      <w:r>
+        <w:fldChar w:fldCharType="separate"/>
+      </w:r>
+      <w:r>
+        <w:t>Fig 1</w:t>
+      </w:r>
+      <w:r>
+        <w:fldChar w:fldCharType="end"/>
+      </w:r>
+      <w:r>
+        <w:fldChar w:fldCharType="begin"/>
+      </w:r>
+      <w:r>
+        <w:instrText xml:space="preserve"> REF _Ref10492963 \h </w:instrText>
+      </w:r>
+      <w:r>
+        <w:fldChar w:fldCharType="separate"/>
+      </w:r>
+      <w:r>
+        <w:fldChar w:fldCharType="end"/>
+      </w:r>
+      <w:r>
+        <w:t xml:space="preserve"> </w:t>
+      </w:r>
+      <w:r>
+        <w:t>puteti vizualiza cele descrise mai sus.</w:t>
+      </w:r>
+    </w:p>
+    <w:p>
+      <w:pPr>
+        <w:spacing w:line="360" w:lineRule="auto"/>
+        <w:ind w:firstLine="360"/>
+      </w:pPr>
+    </w:p>
+    <w:tbl>
+      <w:tblPr>
+        <w:tblStyle w:val="TableGrid"/>
+        <w:tblW w:w="5000" w:type="pct"/>
+        <w:tblBorders>
+          <w:top w:val="none" w:sz="0" w:space="0" w:color="auto"/>
+          <w:left w:val="none" w:sz="0" w:space="0" w:color="auto"/>
+          <w:bottom w:val="none" w:sz="0" w:space="0" w:color="auto"/>
+          <w:right w:val="none" w:sz="0" w:space="0" w:color="auto"/>
+          <w:insideH w:val="none" w:sz="0" w:space="0" w:color="auto"/>
+          <w:insideV w:val="none" w:sz="0" w:space="0" w:color="auto"/>
+        </w:tblBorders>
+        <w:tblLook w:val="04A0" w:firstRow="1" w:lastRow="0" w:firstColumn="1" w:lastColumn="0" w:noHBand="0" w:noVBand="1"/>
+      </w:tblPr>
+      <w:tblGrid>
+        <w:gridCol w:w="9072"/>
+      </w:tblGrid>
+      <w:tr>
+        <w:tc>
+          <w:tcPr>
+            <w:tcW w:w="5000" w:type="pct"/>
+          </w:tcPr>
+          <w:p>
+            <w:pPr>
+              <w:keepNext/>
+              <w:spacing w:line="360" w:lineRule="auto"/>
+              <w:jc w:val="center"/>
+            </w:pPr>
+            <w:r>
+              <w:drawing>
+                <wp:inline distT="0" distB="0" distL="0" distR="0">
+                  <wp:extent cx="5657222" cy="2011680"/>
+                  <wp:effectExtent l="0" t="0" r="635" b="7620"/>
+                  <wp:docPr id="3" name="Picture 3"/>
+                  <wp:cNvGraphicFramePr>
+                    <a:graphicFrameLocks xmlns:a="http://schemas.openxmlformats.org/drawingml/2006/main" noChangeAspect="1"/>
+                  </wp:cNvGraphicFramePr>
+                  <a:graphic xmlns:a="http://schemas.openxmlformats.org/drawingml/2006/main">
+                    <a:graphicData uri="http://schemas.openxmlformats.org/drawingml/2006/picture">
+                      <pic:pic xmlns:pic="http://schemas.openxmlformats.org/drawingml/2006/picture">
+                        <pic:nvPicPr>
+                          <pic:cNvPr id="3" name="License_App_Diagrams-Page-4 (3).png"/>
+                          <pic:cNvPicPr/>
+                        </pic:nvPicPr>
+                        <pic:blipFill>
+                          <a:blip r:embed="rId8" cstate="print">
+                            <a:extLst>
+                              <a:ext uri="{28A0092B-C50C-407E-A947-70E740481C1C}">
+                                <a14:useLocalDpi xmlns:a14="http://schemas.microsoft.com/office/drawing/2010/main" val="0"/>
+                              </a:ext>
+                            </a:extLst>
+                          </a:blip>
+                          <a:stretch>
+                            <a:fillRect/>
+                          </a:stretch>
+                        </pic:blipFill>
+                        <pic:spPr>
+                          <a:xfrm>
+                            <a:off x="0" y="0"/>
+                            <a:ext cx="5662355" cy="2013505"/>
+                          </a:xfrm>
+                          <a:prstGeom prst="rect">
+                            <a:avLst/>
+                          </a:prstGeom>
+                        </pic:spPr>
+                      </pic:pic>
+                    </a:graphicData>
+                  </a:graphic>
+                </wp:inline>
+              </w:drawing>
+            </w:r>
+          </w:p>
+          <w:p>
+            <w:pPr>
+              <w:pStyle w:val="Caption"/>
+              <w:jc w:val="center"/>
+            </w:pPr>
+            <w:bookmarkStart w:id="9" w:name="_Ref10493087"/>
+            <w:r>
+              <w:t xml:space="preserve">Fig </w:t>
+            </w:r>
+            <w:r>
+              <w:fldChar w:fldCharType="begin"/>
+            </w:r>
+            <w:r>
+              <w:instrText xml:space="preserve"> SEQ Fig \* ARABIC </w:instrText>
+            </w:r>
+            <w:r>
+              <w:fldChar w:fldCharType="separate"/>
+            </w:r>
+            <w:r>
+              <w:t>1</w:t>
+            </w:r>
+            <w:r>
+              <w:fldChar w:fldCharType="end"/>
+            </w:r>
+            <w:bookmarkEnd w:id="9"/>
+            <w:r>
+              <w:t xml:space="preserve"> - Workflow-ul aplicației</w:t>
+            </w:r>
+          </w:p>
+        </w:tc>
+      </w:tr>
+    </w:tbl>
+    <w:p>
+      <w:pPr>
+        <w:spacing w:line="360" w:lineRule="auto"/>
+        <w:ind w:firstLine="360"/>
         <w:rPr>
           <w:rFonts w:eastAsiaTheme="majorEastAsia" w:cstheme="majorBidi"/>
           <w:color w:val="2F5496" w:themeColor="accent1" w:themeShade="BF"/>
@@ -1897,6 +2831,9 @@
         </w:rPr>
       </w:pPr>
       <w:r>
+        <w:t xml:space="preserve"> </w:t>
+      </w:r>
+      <w:r>
         <w:br w:type="page"/>
       </w:r>
     </w:p>
@@ -1904,15 +2841,620 @@
       <w:pPr>
         <w:pStyle w:val="Heading1"/>
       </w:pPr>
-      <w:bookmarkStart w:id="8" w:name="_Toc10311929"/>
+      <w:bookmarkStart w:id="10" w:name="_Toc10505168"/>
       <w:r>
         <w:lastRenderedPageBreak/>
         <w:t>Descrierea problemei</w:t>
       </w:r>
-      <w:bookmarkEnd w:id="8"/>
-    </w:p>
-    <w:p>
-      <w:pPr>
+      <w:bookmarkEnd w:id="10"/>
+    </w:p>
+    <w:p>
+      <w:pPr>
+        <w:spacing w:line="360" w:lineRule="auto"/>
+        <w:ind w:firstLine="360"/>
+      </w:pPr>
+      <w:r>
+        <w:t xml:space="preserve">Problema pe care </w:t>
+      </w:r>
+      <w:r>
+        <w:t>încerc să o rezolv odată cu realizarea acestui proiect</w:t>
+      </w:r>
+      <w:r>
+        <w:t xml:space="preserve"> este lipsa unei aplicații complete care sa realizeze plata notelor din restaurante sau localuri de la citirea bonului până la selectarea produselor pentru fiecare persoana și plata proproiu-zisă a consumației.</w:t>
+      </w:r>
+    </w:p>
+    <w:p>
+      <w:pPr>
+        <w:pStyle w:val="Heading2"/>
+      </w:pPr>
+      <w:bookmarkStart w:id="11" w:name="_Toc10505169"/>
+      <w:r>
+        <w:t>Necesitate</w:t>
+      </w:r>
+      <w:bookmarkEnd w:id="11"/>
+    </w:p>
+    <w:p>
+      <w:pPr>
+        <w:spacing w:line="360" w:lineRule="auto"/>
+        <w:ind w:left="360" w:firstLine="360"/>
+      </w:pPr>
+      <w:r>
+        <w:t xml:space="preserve">Pentru a afla mai mult informații despre </w:t>
+      </w:r>
+      <w:r>
+        <w:t>părera</w:t>
+      </w:r>
+      <w:r>
+        <w:t xml:space="preserve"> potențialilor utilizatori ai aplicației am relizat un chestionar care a ajuns la cca. 100 de persoane</w:t>
+      </w:r>
+      <w:r>
+        <w:t xml:space="preserve"> </w:t>
+      </w:r>
+      <w:r>
+        <w:t>cuprinse între vârsta de 18 si 22 de ani</w:t>
+      </w:r>
+      <w:r>
+        <w:t xml:space="preserve">, majoritatea fiind studenți. În </w:t>
+      </w:r>
+      <w:r>
+        <w:fldChar w:fldCharType="begin"/>
+      </w:r>
+      <w:r>
+        <w:instrText xml:space="preserve"> REF _Ref10495607 \h </w:instrText>
+      </w:r>
+      <w:r>
+        <w:fldChar w:fldCharType="separate"/>
+      </w:r>
+      <w:r>
+        <w:t>Fig 2</w:t>
+      </w:r>
+      <w:r>
+        <w:fldChar w:fldCharType="end"/>
+      </w:r>
+      <w:r>
+        <w:t xml:space="preserve"> poate fi observată </w:t>
+      </w:r>
+      <w:r>
+        <w:t>frecventa ieșirilor</w:t>
+      </w:r>
+      <w:r>
+        <w:t>, în decurs de o săptămână, cu cel puțin 4 persoane</w:t>
+      </w:r>
+      <w:r>
+        <w:t xml:space="preserve">, </w:t>
+      </w:r>
+      <w:r>
+        <w:t>acesta fiind genul de ieșiri pe care le targetez cu acest pro</w:t>
+      </w:r>
+      <w:r>
+        <w:t>ie</w:t>
+      </w:r>
+      <w:r>
+        <w:t>c</w:t>
+      </w:r>
+      <w:r>
+        <w:t xml:space="preserve">t. </w:t>
+      </w:r>
+    </w:p>
+    <w:tbl>
+      <w:tblPr>
+        <w:tblStyle w:val="TableGrid"/>
+        <w:tblW w:w="0" w:type="auto"/>
+        <w:tblBorders>
+          <w:bottom w:val="none" w:sz="0" w:space="0" w:color="auto"/>
+          <w:insideH w:val="none" w:sz="0" w:space="0" w:color="auto"/>
+          <w:insideV w:val="none" w:sz="0" w:space="0" w:color="auto"/>
+        </w:tblBorders>
+        <w:tblCellMar>
+          <w:left w:w="0" w:type="dxa"/>
+          <w:right w:w="0" w:type="dxa"/>
+        </w:tblCellMar>
+        <w:tblLook w:val="04A0" w:firstRow="1" w:lastRow="0" w:firstColumn="1" w:lastColumn="0" w:noHBand="0" w:noVBand="1"/>
+      </w:tblPr>
+      <w:tblGrid>
+        <w:gridCol w:w="9062"/>
+      </w:tblGrid>
+      <w:tr>
+        <w:tc>
+          <w:tcPr>
+            <w:tcW w:w="9062" w:type="dxa"/>
+            <w:tcBorders>
+              <w:top w:val="nil"/>
+              <w:left w:val="nil"/>
+              <w:bottom w:val="nil"/>
+              <w:right w:val="nil"/>
+            </w:tcBorders>
+          </w:tcPr>
+          <w:p>
+            <w:pPr>
+              <w:keepNext/>
+              <w:spacing w:line="360" w:lineRule="auto"/>
+              <w:jc w:val="center"/>
+            </w:pPr>
+            <w:r>
+              <w:drawing>
+                <wp:inline distT="0" distB="0" distL="0" distR="0">
+                  <wp:extent cx="4864608" cy="1755648"/>
+                  <wp:effectExtent l="190500" t="190500" r="184150" b="187960"/>
+                  <wp:docPr id="5" name="Picture 5"/>
+                  <wp:cNvGraphicFramePr>
+                    <a:graphicFrameLocks xmlns:a="http://schemas.openxmlformats.org/drawingml/2006/main" noChangeAspect="1"/>
+                  </wp:cNvGraphicFramePr>
+                  <a:graphic xmlns:a="http://schemas.openxmlformats.org/drawingml/2006/main">
+                    <a:graphicData uri="http://schemas.openxmlformats.org/drawingml/2006/picture">
+                      <pic:pic xmlns:pic="http://schemas.openxmlformats.org/drawingml/2006/picture">
+                        <pic:nvPicPr>
+                          <pic:cNvPr id="5" name="Capture.PNG"/>
+                          <pic:cNvPicPr/>
+                        </pic:nvPicPr>
+                        <pic:blipFill>
+                          <a:blip r:embed="rId9">
+                            <a:extLst>
+                              <a:ext uri="{28A0092B-C50C-407E-A947-70E740481C1C}">
+                                <a14:useLocalDpi xmlns:a14="http://schemas.microsoft.com/office/drawing/2010/main" val="0"/>
+                              </a:ext>
+                            </a:extLst>
+                          </a:blip>
+                          <a:stretch>
+                            <a:fillRect/>
+                          </a:stretch>
+                        </pic:blipFill>
+                        <pic:spPr>
+                          <a:xfrm>
+                            <a:off x="0" y="0"/>
+                            <a:ext cx="4864608" cy="1755648"/>
+                          </a:xfrm>
+                          <a:prstGeom prst="rect">
+                            <a:avLst/>
+                          </a:prstGeom>
+                          <a:ln>
+                            <a:noFill/>
+                          </a:ln>
+                          <a:effectLst>
+                            <a:outerShdw blurRad="190500" algn="tl" rotWithShape="0">
+                              <a:srgbClr val="000000">
+                                <a:alpha val="70000"/>
+                              </a:srgbClr>
+                            </a:outerShdw>
+                          </a:effectLst>
+                        </pic:spPr>
+                      </pic:pic>
+                    </a:graphicData>
+                  </a:graphic>
+                </wp:inline>
+              </w:drawing>
+            </w:r>
+          </w:p>
+          <w:p>
+            <w:pPr>
+              <w:pStyle w:val="Caption"/>
+              <w:jc w:val="center"/>
+            </w:pPr>
+            <w:bookmarkStart w:id="12" w:name="_Ref10495607"/>
+            <w:r>
+              <w:t xml:space="preserve">Fig </w:t>
+            </w:r>
+            <w:r>
+              <w:fldChar w:fldCharType="begin"/>
+            </w:r>
+            <w:r>
+              <w:instrText xml:space="preserve"> SEQ Fig \* ARABIC </w:instrText>
+            </w:r>
+            <w:r>
+              <w:fldChar w:fldCharType="separate"/>
+            </w:r>
+            <w:r>
+              <w:t>2</w:t>
+            </w:r>
+            <w:r>
+              <w:fldChar w:fldCharType="end"/>
+            </w:r>
+            <w:bookmarkEnd w:id="12"/>
+            <w:r>
+              <w:t xml:space="preserve"> - Statistica </w:t>
+            </w:r>
+            <w:r>
+              <w:t>numarului de ieșiri în decurs de o săptămână cu cel puțin 4 persoane.</w:t>
+            </w:r>
+          </w:p>
+        </w:tc>
+      </w:tr>
+      <w:tr>
+        <w:tc>
+          <w:tcPr>
+            <w:tcW w:w="9062" w:type="dxa"/>
+            <w:tcBorders>
+              <w:top w:val="nil"/>
+              <w:left w:val="nil"/>
+              <w:bottom w:val="nil"/>
+              <w:right w:val="nil"/>
+            </w:tcBorders>
+          </w:tcPr>
+          <w:p>
+            <w:pPr>
+              <w:keepNext/>
+              <w:spacing w:line="360" w:lineRule="auto"/>
+              <w:jc w:val="left"/>
+            </w:pPr>
+          </w:p>
+        </w:tc>
+      </w:tr>
+    </w:tbl>
+    <w:p>
+      <w:pPr>
+        <w:pStyle w:val="Heading2"/>
+      </w:pPr>
+      <w:bookmarkStart w:id="13" w:name="_Toc10505170"/>
+      <w:r>
+        <w:t>Dificultatea problemei</w:t>
+      </w:r>
+      <w:bookmarkEnd w:id="13"/>
+    </w:p>
+    <w:p>
+      <w:pPr>
+        <w:spacing w:line="360" w:lineRule="auto"/>
+        <w:ind w:left="360" w:firstLine="360"/>
+      </w:pPr>
+      <w:r>
+        <w:t xml:space="preserve">De asemeni </w:t>
+      </w:r>
+      <w:r>
+        <w:t>î</w:t>
+      </w:r>
+      <w:r>
+        <w:t xml:space="preserve">n </w:t>
+      </w:r>
+      <w:r>
+        <w:fldChar w:fldCharType="begin"/>
+      </w:r>
+      <w:r>
+        <w:instrText xml:space="preserve"> REF _Ref10502781 \h </w:instrText>
+      </w:r>
+      <w:r>
+        <w:fldChar w:fldCharType="separate"/>
+      </w:r>
+      <w:r>
+        <w:t>Fig 3</w:t>
+      </w:r>
+      <w:r>
+        <w:fldChar w:fldCharType="end"/>
+      </w:r>
+      <w:r>
+        <w:t xml:space="preserve"> se poate observa cum părerile</w:t>
+      </w:r>
+      <w:r>
+        <w:t xml:space="preserve"> despre dificultatea momentului de calculare si adunare a sumelor de bani pentru plata notei sunt foarte împrăștiate dealungul intervalului de notare</w:t>
+      </w:r>
+      <w:r>
+        <w:t xml:space="preserve"> media fiind în jurul valorii de 5. </w:t>
+      </w:r>
+    </w:p>
+    <w:p>
+      <w:pPr>
+        <w:spacing w:line="360" w:lineRule="auto"/>
+        <w:ind w:left="360" w:firstLine="360"/>
+      </w:pPr>
+      <w:r>
+        <w:t>Considerând ca persoanele nu sunt neapărat deranjate de procedeul standard dar nici nu sunt încântate</w:t>
+      </w:r>
+      <w:r>
+        <w:t>, se</w:t>
+      </w:r>
+      <w:r>
+        <w:t xml:space="preserve"> po</w:t>
+      </w:r>
+      <w:r>
+        <w:t>a</w:t>
+      </w:r>
+      <w:r>
+        <w:t>t</w:t>
+      </w:r>
+      <w:r>
+        <w:t>e</w:t>
+      </w:r>
+      <w:r>
+        <w:t xml:space="preserve"> specula c</w:t>
+      </w:r>
+      <w:r>
+        <w:t>ă</w:t>
+      </w:r>
+      <w:r>
+        <w:t xml:space="preserve"> o soluție care se ridică la nivelul așteptărilor </w:t>
+      </w:r>
+      <w:r>
+        <w:t>ar fi bine venită în rândul acestora.</w:t>
+      </w:r>
+    </w:p>
+    <w:tbl>
+      <w:tblPr>
+        <w:tblStyle w:val="TableGrid"/>
+        <w:tblW w:w="0" w:type="auto"/>
+        <w:tblLook w:val="04A0" w:firstRow="1" w:lastRow="0" w:firstColumn="1" w:lastColumn="0" w:noHBand="0" w:noVBand="1"/>
+      </w:tblPr>
+      <w:tblGrid>
+        <w:gridCol w:w="9062"/>
+      </w:tblGrid>
+      <w:tr>
+        <w:tc>
+          <w:tcPr>
+            <w:tcW w:w="9062" w:type="dxa"/>
+            <w:tcBorders>
+              <w:top w:val="nil"/>
+              <w:left w:val="nil"/>
+              <w:bottom w:val="nil"/>
+              <w:right w:val="nil"/>
+            </w:tcBorders>
+          </w:tcPr>
+          <w:p>
+            <w:pPr>
+              <w:keepNext/>
+              <w:spacing w:line="360" w:lineRule="auto"/>
+              <w:jc w:val="center"/>
+            </w:pPr>
+            <w:r>
+              <w:lastRenderedPageBreak/>
+              <w:drawing>
+                <wp:inline distT="0" distB="0" distL="0" distR="0">
+                  <wp:extent cx="4983480" cy="1709928"/>
+                  <wp:effectExtent l="190500" t="190500" r="198120" b="195580"/>
+                  <wp:docPr id="6" name="Picture 6"/>
+                  <wp:cNvGraphicFramePr>
+                    <a:graphicFrameLocks xmlns:a="http://schemas.openxmlformats.org/drawingml/2006/main" noChangeAspect="1"/>
+                  </wp:cNvGraphicFramePr>
+                  <a:graphic xmlns:a="http://schemas.openxmlformats.org/drawingml/2006/main">
+                    <a:graphicData uri="http://schemas.openxmlformats.org/drawingml/2006/picture">
+                      <pic:pic xmlns:pic="http://schemas.openxmlformats.org/drawingml/2006/picture">
+                        <pic:nvPicPr>
+                          <pic:cNvPr id="6" name="Capture.PNG"/>
+                          <pic:cNvPicPr/>
+                        </pic:nvPicPr>
+                        <pic:blipFill>
+                          <a:blip r:embed="rId10">
+                            <a:extLst>
+                              <a:ext uri="{28A0092B-C50C-407E-A947-70E740481C1C}">
+                                <a14:useLocalDpi xmlns:a14="http://schemas.microsoft.com/office/drawing/2010/main" val="0"/>
+                              </a:ext>
+                            </a:extLst>
+                          </a:blip>
+                          <a:stretch>
+                            <a:fillRect/>
+                          </a:stretch>
+                        </pic:blipFill>
+                        <pic:spPr>
+                          <a:xfrm>
+                            <a:off x="0" y="0"/>
+                            <a:ext cx="4983480" cy="1709928"/>
+                          </a:xfrm>
+                          <a:prstGeom prst="rect">
+                            <a:avLst/>
+                          </a:prstGeom>
+                          <a:ln>
+                            <a:noFill/>
+                          </a:ln>
+                          <a:effectLst>
+                            <a:outerShdw blurRad="190500" algn="tl" rotWithShape="0">
+                              <a:srgbClr val="000000">
+                                <a:alpha val="70000"/>
+                              </a:srgbClr>
+                            </a:outerShdw>
+                          </a:effectLst>
+                        </pic:spPr>
+                      </pic:pic>
+                    </a:graphicData>
+                  </a:graphic>
+                </wp:inline>
+              </w:drawing>
+            </w:r>
+          </w:p>
+          <w:p>
+            <w:pPr>
+              <w:pStyle w:val="Caption"/>
+              <w:jc w:val="center"/>
+            </w:pPr>
+            <w:bookmarkStart w:id="14" w:name="_Ref10502781"/>
+            <w:r>
+              <w:t xml:space="preserve">Fig </w:t>
+            </w:r>
+            <w:r>
+              <w:fldChar w:fldCharType="begin"/>
+            </w:r>
+            <w:r>
+              <w:instrText xml:space="preserve"> SEQ Fig \* ARABIC </w:instrText>
+            </w:r>
+            <w:r>
+              <w:fldChar w:fldCharType="separate"/>
+            </w:r>
+            <w:r>
+              <w:t>3</w:t>
+            </w:r>
+            <w:r>
+              <w:fldChar w:fldCharType="end"/>
+            </w:r>
+            <w:bookmarkEnd w:id="14"/>
+            <w:r>
+              <w:t xml:space="preserve"> - Statistica dificultații (pe sacara 1-10) calculării si adunării sumelor de bani pentru plată.</w:t>
+            </w:r>
+          </w:p>
+        </w:tc>
+      </w:tr>
+    </w:tbl>
+    <w:p>
+      <w:pPr>
+        <w:spacing w:line="360" w:lineRule="auto"/>
+        <w:ind w:firstLine="360"/>
+      </w:pPr>
+    </w:p>
+    <w:p>
+      <w:pPr>
+        <w:pStyle w:val="Heading2"/>
+      </w:pPr>
+      <w:bookmarkStart w:id="15" w:name="_Toc10505171"/>
+      <w:r>
+        <w:t>Susținerea inițiativei</w:t>
+      </w:r>
+      <w:bookmarkEnd w:id="15"/>
+    </w:p>
+    <w:p>
+      <w:pPr>
+        <w:spacing w:line="360" w:lineRule="auto"/>
+        <w:ind w:left="360" w:firstLine="348"/>
+      </w:pPr>
+      <w:r>
+        <w:t xml:space="preserve">În </w:t>
+      </w:r>
+      <w:r>
+        <w:fldChar w:fldCharType="begin"/>
+      </w:r>
+      <w:r>
+        <w:instrText xml:space="preserve"> REF _Ref10505498 \h </w:instrText>
+      </w:r>
+      <w:r>
+        <w:instrText xml:space="preserve"> \* MERGEFORMAT </w:instrText>
+      </w:r>
+      <w:r>
+        <w:fldChar w:fldCharType="separate"/>
+      </w:r>
+      <w:r>
+        <w:t>Fig 4</w:t>
+      </w:r>
+      <w:r>
+        <w:fldChar w:fldCharType="end"/>
+      </w:r>
+      <w:r>
+        <w:t xml:space="preserve"> se pot observa rezultatele notării pe o scară de la 1 la 10</w:t>
+      </w:r>
+      <w:r>
+        <w:t xml:space="preserve"> a interesului în utilizarea unei aplicații care rezolvă problema lipsei unei aplicații care să gazduiască întregul proces de la primirea notei până la plata ei. Probabil numărul mare de note de 10 poate fi explicat pe fondul faptului ca majoritatea celor chestionați sunt studenți care ar fi mai deschiși spre a încerca orice fel de aplicație noua care are la bază rezolvarea unei probleme cu care se întâlnesc săptămânal.</w:t>
+      </w:r>
+    </w:p>
+    <w:tbl>
+      <w:tblPr>
+        <w:tblStyle w:val="TableGrid"/>
+        <w:tblW w:w="0" w:type="auto"/>
+        <w:tblBorders>
+          <w:top w:val="none" w:sz="0" w:space="0" w:color="auto"/>
+          <w:left w:val="none" w:sz="0" w:space="0" w:color="auto"/>
+          <w:bottom w:val="none" w:sz="0" w:space="0" w:color="auto"/>
+          <w:right w:val="none" w:sz="0" w:space="0" w:color="auto"/>
+          <w:insideH w:val="none" w:sz="0" w:space="0" w:color="auto"/>
+          <w:insideV w:val="none" w:sz="0" w:space="0" w:color="auto"/>
+        </w:tblBorders>
+        <w:tblCellMar>
+          <w:left w:w="0" w:type="dxa"/>
+          <w:right w:w="0" w:type="dxa"/>
+        </w:tblCellMar>
+        <w:tblLook w:val="04A0" w:firstRow="1" w:lastRow="0" w:firstColumn="1" w:lastColumn="0" w:noHBand="0" w:noVBand="1"/>
+      </w:tblPr>
+      <w:tblGrid>
+        <w:gridCol w:w="9062"/>
+      </w:tblGrid>
+      <w:tr>
+        <w:tc>
+          <w:tcPr>
+            <w:tcW w:w="9062" w:type="dxa"/>
+          </w:tcPr>
+          <w:p>
+            <w:pPr>
+              <w:keepNext/>
+              <w:jc w:val="center"/>
+            </w:pPr>
+            <w:r>
+              <w:drawing>
+                <wp:inline distT="0" distB="0" distL="0" distR="0">
+                  <wp:extent cx="4910328" cy="1728216"/>
+                  <wp:effectExtent l="190500" t="190500" r="195580" b="196215"/>
+                  <wp:docPr id="8" name="Picture 8"/>
+                  <wp:cNvGraphicFramePr>
+                    <a:graphicFrameLocks xmlns:a="http://schemas.openxmlformats.org/drawingml/2006/main" noChangeAspect="1"/>
+                  </wp:cNvGraphicFramePr>
+                  <a:graphic xmlns:a="http://schemas.openxmlformats.org/drawingml/2006/main">
+                    <a:graphicData uri="http://schemas.openxmlformats.org/drawingml/2006/picture">
+                      <pic:pic xmlns:pic="http://schemas.openxmlformats.org/drawingml/2006/picture">
+                        <pic:nvPicPr>
+                          <pic:cNvPr id="8" name="Capture.PNG"/>
+                          <pic:cNvPicPr/>
+                        </pic:nvPicPr>
+                        <pic:blipFill>
+                          <a:blip r:embed="rId11">
+                            <a:extLst>
+                              <a:ext uri="{28A0092B-C50C-407E-A947-70E740481C1C}">
+                                <a14:useLocalDpi xmlns:a14="http://schemas.microsoft.com/office/drawing/2010/main" val="0"/>
+                              </a:ext>
+                            </a:extLst>
+                          </a:blip>
+                          <a:stretch>
+                            <a:fillRect/>
+                          </a:stretch>
+                        </pic:blipFill>
+                        <pic:spPr>
+                          <a:xfrm>
+                            <a:off x="0" y="0"/>
+                            <a:ext cx="4910328" cy="1728216"/>
+                          </a:xfrm>
+                          <a:prstGeom prst="rect">
+                            <a:avLst/>
+                          </a:prstGeom>
+                          <a:ln>
+                            <a:noFill/>
+                          </a:ln>
+                          <a:effectLst>
+                            <a:outerShdw blurRad="190500" algn="tl" rotWithShape="0">
+                              <a:srgbClr val="000000">
+                                <a:alpha val="70000"/>
+                              </a:srgbClr>
+                            </a:outerShdw>
+                          </a:effectLst>
+                        </pic:spPr>
+                      </pic:pic>
+                    </a:graphicData>
+                  </a:graphic>
+                </wp:inline>
+              </w:drawing>
+            </w:r>
+          </w:p>
+          <w:p>
+            <w:pPr>
+              <w:pStyle w:val="Caption"/>
+              <w:jc w:val="center"/>
+            </w:pPr>
+            <w:bookmarkStart w:id="16" w:name="_Ref10505498"/>
+            <w:r>
+              <w:t xml:space="preserve">Fig </w:t>
+            </w:r>
+            <w:r>
+              <w:fldChar w:fldCharType="begin"/>
+            </w:r>
+            <w:r>
+              <w:instrText xml:space="preserve"> SEQ Fig \* ARABIC </w:instrText>
+            </w:r>
+            <w:r>
+              <w:fldChar w:fldCharType="separate"/>
+            </w:r>
+            <w:r>
+              <w:t>4</w:t>
+            </w:r>
+            <w:r>
+              <w:fldChar w:fldCharType="end"/>
+            </w:r>
+            <w:bookmarkEnd w:id="16"/>
+            <w:r>
+              <w:t xml:space="preserve"> - Statistica interesului în utilizarea aplicației</w:t>
+            </w:r>
+          </w:p>
+        </w:tc>
+      </w:tr>
+    </w:tbl>
+    <w:p>
+      <w:pPr>
+        <w:pStyle w:val="Heading2"/>
+      </w:pPr>
+      <w:r>
+        <w:t>Alte implementări</w:t>
+      </w:r>
+    </w:p>
+    <w:p>
+      <w:pPr>
+        <w:jc w:val="left"/>
         <w:rPr>
           <w:rFonts w:eastAsiaTheme="majorEastAsia" w:cstheme="majorBidi"/>
           <w:color w:val="2F5496" w:themeColor="accent1" w:themeShade="BF"/>
@@ -1920,44 +3462,17 @@
           <w:szCs w:val="32"/>
         </w:rPr>
       </w:pPr>
-      <w:r>
-        <w:br w:type="page"/>
-      </w:r>
-    </w:p>
-    <w:p>
-      <w:pPr>
-        <w:pStyle w:val="Heading1"/>
-      </w:pPr>
-      <w:bookmarkStart w:id="9" w:name="_Toc10311930"/>
-      <w:r>
-        <w:lastRenderedPageBreak/>
-        <w:t>Alte incercari</w:t>
-      </w:r>
-      <w:bookmarkEnd w:id="9"/>
-    </w:p>
-    <w:p>
-      <w:pPr>
+      <w:bookmarkStart w:id="17" w:name="_GoBack"/>
+      <w:bookmarkEnd w:id="17"/>
+      <w:r>
         <w:rPr>
           <w:rFonts w:eastAsiaTheme="majorEastAsia" w:cstheme="majorBidi"/>
           <w:color w:val="2F5496" w:themeColor="accent1" w:themeShade="BF"/>
           <w:sz w:val="32"/>
           <w:szCs w:val="32"/>
         </w:rPr>
-      </w:pPr>
-      <w:r>
         <w:br w:type="page"/>
       </w:r>
-    </w:p>
-    <w:p>
-      <w:pPr>
-        <w:pStyle w:val="Heading1"/>
-      </w:pPr>
-      <w:bookmarkStart w:id="10" w:name="_Toc10311931"/>
-      <w:r>
-        <w:lastRenderedPageBreak/>
-        <w:t>Descrierea solutiei</w:t>
-      </w:r>
-      <w:bookmarkEnd w:id="10"/>
     </w:p>
     <w:p>
       <w:pPr>
@@ -1969,6 +3484,7 @@
         </w:rPr>
       </w:pPr>
       <w:r>
+        <w:lastRenderedPageBreak/>
         <w:br w:type="page"/>
       </w:r>
     </w:p>
@@ -1976,12 +3492,20 @@
       <w:pPr>
         <w:pStyle w:val="Heading1"/>
       </w:pPr>
-      <w:bookmarkStart w:id="11" w:name="_Toc10311932"/>
+      <w:bookmarkStart w:id="18" w:name="_Toc10505173"/>
       <w:r>
         <w:lastRenderedPageBreak/>
-        <w:t>Rezultate</w:t>
-      </w:r>
-      <w:bookmarkEnd w:id="11"/>
+        <w:t>Descrierea solutiei</w:t>
+      </w:r>
+      <w:bookmarkEnd w:id="18"/>
+    </w:p>
+    <w:p>
+      <w:pPr>
+        <w:ind w:left="360"/>
+      </w:pPr>
+      <w:r>
+        <w:t>Solu</w:t>
+      </w:r>
     </w:p>
     <w:p>
       <w:pPr>
@@ -2000,12 +3524,36 @@
       <w:pPr>
         <w:pStyle w:val="Heading1"/>
       </w:pPr>
-      <w:bookmarkStart w:id="12" w:name="_Toc10311933"/>
+      <w:bookmarkStart w:id="19" w:name="_Toc10505174"/>
+      <w:r>
+        <w:lastRenderedPageBreak/>
+        <w:t>Rezultate</w:t>
+      </w:r>
+      <w:bookmarkEnd w:id="19"/>
+    </w:p>
+    <w:p>
+      <w:pPr>
+        <w:rPr>
+          <w:rFonts w:eastAsiaTheme="majorEastAsia" w:cstheme="majorBidi"/>
+          <w:color w:val="2F5496" w:themeColor="accent1" w:themeShade="BF"/>
+          <w:sz w:val="32"/>
+          <w:szCs w:val="32"/>
+        </w:rPr>
+      </w:pPr>
+      <w:r>
+        <w:br w:type="page"/>
+      </w:r>
+    </w:p>
+    <w:p>
+      <w:pPr>
+        <w:pStyle w:val="Heading1"/>
+      </w:pPr>
+      <w:bookmarkStart w:id="20" w:name="_Toc10505175"/>
       <w:r>
         <w:lastRenderedPageBreak/>
         <w:t>Viitoare imbunatatiri</w:t>
       </w:r>
-      <w:bookmarkEnd w:id="12"/>
+      <w:bookmarkEnd w:id="20"/>
     </w:p>
     <w:p>
       <w:pPr>
@@ -2037,7 +3585,7 @@
           <w:bCs w:val="0"/>
         </w:rPr>
       </w:pPr>
-      <w:bookmarkStart w:id="13" w:name="_Toc10311934"/>
+      <w:bookmarkStart w:id="21" w:name="_Toc10505176"/>
       <w:r>
         <w:rPr>
           <w:rStyle w:val="Strong"/>
@@ -2047,10 +3595,10 @@
         <w:lastRenderedPageBreak/>
         <w:t>Concluziile lucrării</w:t>
       </w:r>
-      <w:bookmarkEnd w:id="13"/>
+      <w:bookmarkEnd w:id="21"/>
     </w:p>
     <w:p/>
-    <w:bookmarkStart w:id="14" w:name="_Toc10311935" w:displacedByCustomXml="next"/>
+    <w:bookmarkStart w:id="22" w:name="_Toc10505177" w:displacedByCustomXml="next"/>
     <w:sdt>
       <w:sdtPr>
         <w:rPr>
@@ -2084,7 +3632,7 @@
             </w:rPr>
             <w:t>Bibliografie</w:t>
           </w:r>
-          <w:bookmarkEnd w:id="14"/>
+          <w:bookmarkEnd w:id="22"/>
         </w:p>
         <w:sdt>
           <w:sdtPr>
@@ -2170,7 +3718,7 @@
       </w:pPr>
     </w:p>
     <w:sectPr>
-      <w:footerReference w:type="default" r:id="rId8"/>
+      <w:footerReference w:type="default" r:id="rId12"/>
       <w:pgSz w:w="11906" w:h="16838"/>
       <w:pgMar w:top="1417" w:right="1417" w:bottom="1417" w:left="1417" w:header="708" w:footer="708" w:gutter="0"/>
       <w:cols w:space="708"/>
@@ -3306,7 +4854,6 @@
   <w:style w:type="character" w:default="1" w:styleId="DefaultParagraphFont">
     <w:name w:val="Default Paragraph Font"/>
     <w:uiPriority w:val="1"/>
-    <w:semiHidden/>
     <w:unhideWhenUsed/>
   </w:style>
   <w:style w:type="table" w:default="1" w:styleId="TableNormal">
@@ -3662,6 +5209,44 @@
       <w:vertAlign w:val="superscript"/>
     </w:rPr>
   </w:style>
+  <w:style w:type="table" w:styleId="TableGrid">
+    <w:name w:val="Table Grid"/>
+    <w:basedOn w:val="TableNormal"/>
+    <w:uiPriority w:val="39"/>
+    <w:rsid w:val="007505AA"/>
+    <w:pPr>
+      <w:spacing w:after="0" w:line="240" w:lineRule="auto"/>
+    </w:pPr>
+    <w:tblPr>
+      <w:tblBorders>
+        <w:top w:val="single" w:sz="4" w:space="0" w:color="auto"/>
+        <w:left w:val="single" w:sz="4" w:space="0" w:color="auto"/>
+        <w:bottom w:val="single" w:sz="4" w:space="0" w:color="auto"/>
+        <w:right w:val="single" w:sz="4" w:space="0" w:color="auto"/>
+        <w:insideH w:val="single" w:sz="4" w:space="0" w:color="auto"/>
+        <w:insideV w:val="single" w:sz="4" w:space="0" w:color="auto"/>
+      </w:tblBorders>
+    </w:tblPr>
+  </w:style>
+  <w:style w:type="paragraph" w:styleId="Caption">
+    <w:name w:val="caption"/>
+    <w:basedOn w:val="Normal"/>
+    <w:next w:val="Normal"/>
+    <w:uiPriority w:val="35"/>
+    <w:unhideWhenUsed/>
+    <w:qFormat/>
+    <w:rsid w:val="00100E83"/>
+    <w:pPr>
+      <w:spacing w:after="200" w:line="240" w:lineRule="auto"/>
+    </w:pPr>
+    <w:rPr>
+      <w:i/>
+      <w:iCs/>
+      <w:color w:val="44546A" w:themeColor="text2"/>
+      <w:sz w:val="18"/>
+      <w:szCs w:val="18"/>
+    </w:rPr>
+  </w:style>
 </w:styles>
 </file>
 
@@ -3956,7 +5541,7 @@
 </file>
 
 <file path=customXml/itemProps1.xml><?xml version="1.0" encoding="utf-8"?>
-<ds:datastoreItem xmlns:ds="http://schemas.openxmlformats.org/officeDocument/2006/customXml" ds:itemID="{57913CA5-CF9B-4288-9806-E7AE3665D973}">
+<ds:datastoreItem xmlns:ds="http://schemas.openxmlformats.org/officeDocument/2006/customXml" ds:itemID="{EB525C58-BC19-4280-B94F-43075259B1D1}">
   <ds:schemaRefs>
     <ds:schemaRef ds:uri="http://schemas.openxmlformats.org/officeDocument/2006/bibliography"/>
   </ds:schemaRefs>

</xml_diff>